<commit_message>
Porzioni del dizionario dati Entità e Relazioni
</commit_message>
<xml_diff>
--- a/Documentazione.docx
+++ b/Documentazione.docx
@@ -4607,46 +4607,7 @@
                 <w:webHidden/>
                 <w:u w:val="none"/>
               </w:rPr>
-              <w:fldChar w:fldCharType="begin"/>
-            </w:r>
-            <w:r>
-              <w:rPr>
-                <w:noProof/>
-                <w:webHidden/>
-                <w:u w:val="none"/>
-              </w:rPr>
-              <w:instrText xml:space="preserve"> PAGEREF _Toc126844988 \h </w:instrText>
-            </w:r>
-            <w:r>
-              <w:rPr>
-                <w:noProof/>
-                <w:webHidden/>
-                <w:u w:val="none"/>
-              </w:rPr>
-            </w:r>
-            <w:r>
-              <w:rPr>
-                <w:noProof/>
-                <w:webHidden/>
-                <w:u w:val="none"/>
-              </w:rPr>
-              <w:fldChar w:fldCharType="separate"/>
-            </w:r>
-            <w:r>
-              <w:rPr>
-                <w:noProof/>
-                <w:webHidden/>
-                <w:u w:val="none"/>
-              </w:rPr>
-              <w:t>1</w:t>
-            </w:r>
-            <w:r>
-              <w:rPr>
-                <w:noProof/>
-                <w:webHidden/>
-                <w:u w:val="none"/>
-              </w:rPr>
-              <w:fldChar w:fldCharType="end"/>
+              <w:t>12</w:t>
             </w:r>
           </w:hyperlink>
         </w:p>
@@ -4693,46 +4654,7 @@
                 <w:webHidden/>
                 <w:u w:val="none"/>
               </w:rPr>
-              <w:fldChar w:fldCharType="begin"/>
-            </w:r>
-            <w:r>
-              <w:rPr>
-                <w:noProof/>
-                <w:webHidden/>
-                <w:u w:val="none"/>
-              </w:rPr>
-              <w:instrText xml:space="preserve"> PAGEREF _Toc126844988 \h </w:instrText>
-            </w:r>
-            <w:r>
-              <w:rPr>
-                <w:noProof/>
-                <w:webHidden/>
-                <w:u w:val="none"/>
-              </w:rPr>
-            </w:r>
-            <w:r>
-              <w:rPr>
-                <w:noProof/>
-                <w:webHidden/>
-                <w:u w:val="none"/>
-              </w:rPr>
-              <w:fldChar w:fldCharType="separate"/>
-            </w:r>
-            <w:r>
-              <w:rPr>
-                <w:noProof/>
-                <w:webHidden/>
-                <w:u w:val="none"/>
-              </w:rPr>
-              <w:t>1</w:t>
-            </w:r>
-            <w:r>
-              <w:rPr>
-                <w:noProof/>
-                <w:webHidden/>
-                <w:u w:val="none"/>
-              </w:rPr>
-              <w:fldChar w:fldCharType="end"/>
+              <w:t>13</w:t>
             </w:r>
           </w:hyperlink>
         </w:p>
@@ -4767,46 +4689,7 @@
                 <w:webHidden/>
                 <w:u w:val="none"/>
               </w:rPr>
-              <w:fldChar w:fldCharType="begin"/>
-            </w:r>
-            <w:r>
-              <w:rPr>
-                <w:noProof/>
-                <w:webHidden/>
-                <w:u w:val="none"/>
-              </w:rPr>
-              <w:instrText xml:space="preserve"> PAGEREF _Toc126844988 \h </w:instrText>
-            </w:r>
-            <w:r>
-              <w:rPr>
-                <w:noProof/>
-                <w:webHidden/>
-                <w:u w:val="none"/>
-              </w:rPr>
-            </w:r>
-            <w:r>
-              <w:rPr>
-                <w:noProof/>
-                <w:webHidden/>
-                <w:u w:val="none"/>
-              </w:rPr>
-              <w:fldChar w:fldCharType="separate"/>
-            </w:r>
-            <w:r>
-              <w:rPr>
-                <w:noProof/>
-                <w:webHidden/>
-                <w:u w:val="none"/>
-              </w:rPr>
-              <w:t>1</w:t>
-            </w:r>
-            <w:r>
-              <w:rPr>
-                <w:noProof/>
-                <w:webHidden/>
-                <w:u w:val="none"/>
-              </w:rPr>
-              <w:fldChar w:fldCharType="end"/>
+              <w:t>14</w:t>
             </w:r>
           </w:hyperlink>
         </w:p>
@@ -4839,46 +4722,7 @@
                 <w:webHidden/>
                 <w:u w:val="none"/>
               </w:rPr>
-              <w:fldChar w:fldCharType="begin"/>
-            </w:r>
-            <w:r>
-              <w:rPr>
-                <w:noProof/>
-                <w:webHidden/>
-                <w:u w:val="none"/>
-              </w:rPr>
-              <w:instrText xml:space="preserve"> PAGEREF _Toc126844988 \h </w:instrText>
-            </w:r>
-            <w:r>
-              <w:rPr>
-                <w:noProof/>
-                <w:webHidden/>
-                <w:u w:val="none"/>
-              </w:rPr>
-            </w:r>
-            <w:r>
-              <w:rPr>
-                <w:noProof/>
-                <w:webHidden/>
-                <w:u w:val="none"/>
-              </w:rPr>
-              <w:fldChar w:fldCharType="separate"/>
-            </w:r>
-            <w:r>
-              <w:rPr>
-                <w:noProof/>
-                <w:webHidden/>
-                <w:u w:val="none"/>
-              </w:rPr>
-              <w:t>1</w:t>
-            </w:r>
-            <w:r>
-              <w:rPr>
-                <w:noProof/>
-                <w:webHidden/>
-                <w:u w:val="none"/>
-              </w:rPr>
-              <w:fldChar w:fldCharType="end"/>
+              <w:t>15</w:t>
             </w:r>
           </w:hyperlink>
         </w:p>
@@ -7323,16 +7167,17 @@
         <w:t xml:space="preserve"> :</w:t>
       </w:r>
     </w:p>
+    <w:p/>
     <w:p>
       <w:r>
         <w:rPr>
           <w:noProof/>
         </w:rPr>
         <w:drawing>
-          <wp:inline distT="0" distB="0" distL="0" distR="0" wp14:anchorId="794C3BC3" wp14:editId="230E485A">
-            <wp:extent cx="5632612" cy="5612130"/>
-            <wp:effectExtent l="0" t="0" r="6350" b="7620"/>
-            <wp:docPr id="33" name="Immagine 33"/>
+          <wp:inline distT="0" distB="0" distL="0" distR="0" wp14:anchorId="5789E8A0" wp14:editId="33274591">
+            <wp:extent cx="4914643" cy="4845907"/>
+            <wp:effectExtent l="0" t="0" r="635" b="0"/>
+            <wp:docPr id="39" name="Immagine 39"/>
             <wp:cNvGraphicFramePr>
               <a:graphicFrameLocks xmlns:a="http://schemas.openxmlformats.org/drawingml/2006/main" noChangeAspect="1"/>
             </wp:cNvGraphicFramePr>
@@ -7345,13 +7190,13 @@
                   </pic:nvPicPr>
                   <pic:blipFill rotWithShape="1">
                     <a:blip r:embed="rId13"/>
-                    <a:srcRect l="18427" t="23022" r="47333" b="16325"/>
+                    <a:srcRect l="22660" t="26341" r="41730" b="11234"/>
                     <a:stretch/>
                   </pic:blipFill>
                   <pic:spPr bwMode="auto">
                     <a:xfrm>
                       <a:off x="0" y="0"/>
-                      <a:ext cx="5655589" cy="5635023"/>
+                      <a:ext cx="4932184" cy="4863203"/>
                     </a:xfrm>
                     <a:prstGeom prst="rect">
                       <a:avLst/>
@@ -7378,6 +7223,8 @@
     <w:p/>
     <w:p/>
     <w:p/>
+    <w:p/>
+    <w:p/>
     <w:p>
       <w:pPr>
         <w:rPr>
@@ -7434,10 +7281,10 @@
           <w:noProof/>
         </w:rPr>
         <w:drawing>
-          <wp:inline distT="0" distB="0" distL="0" distR="0" wp14:anchorId="0ADBC593" wp14:editId="1F338F02">
-            <wp:extent cx="6785082" cy="4177145"/>
+          <wp:inline distT="0" distB="0" distL="0" distR="0" wp14:anchorId="0F3AAADE" wp14:editId="1FFEB36E">
+            <wp:extent cx="6517417" cy="4114800"/>
             <wp:effectExtent l="0" t="0" r="0" b="0"/>
-            <wp:docPr id="40" name="Immagine 40"/>
+            <wp:docPr id="41" name="Immagine 41"/>
             <wp:cNvGraphicFramePr>
               <a:graphicFrameLocks xmlns:a="http://schemas.openxmlformats.org/drawingml/2006/main" noChangeAspect="1"/>
             </wp:cNvGraphicFramePr>
@@ -7450,13 +7297,13 @@
                   </pic:nvPicPr>
                   <pic:blipFill rotWithShape="1">
                     <a:blip r:embed="rId14"/>
-                    <a:srcRect l="18053" t="23750" r="24956" b="13871"/>
+                    <a:srcRect l="24176" t="24793" r="19817" b="12341"/>
                     <a:stretch/>
                   </pic:blipFill>
                   <pic:spPr bwMode="auto">
                     <a:xfrm>
                       <a:off x="0" y="0"/>
-                      <a:ext cx="6816093" cy="4196237"/>
+                      <a:ext cx="6526767" cy="4120703"/>
                     </a:xfrm>
                     <a:prstGeom prst="rect">
                       <a:avLst/>
@@ -7582,16 +7429,33 @@
         <w:t>Schema scheletro completo</w:t>
       </w:r>
     </w:p>
-    <w:p>
+    <w:p/>
+    <w:p>
+      <w:pPr>
+        <w:ind w:left="284"/>
+        <w:rPr>
+          <w:b/>
+          <w:bCs/>
+        </w:rPr>
+      </w:pPr>
+    </w:p>
+    <w:p>
+      <w:pPr>
+        <w:rPr>
+          <w:b/>
+          <w:bCs/>
+          <w:u w:val="single"/>
+        </w:rPr>
+      </w:pPr>
       <w:r>
         <w:rPr>
           <w:noProof/>
         </w:rPr>
         <w:drawing>
-          <wp:inline distT="0" distB="0" distL="0" distR="0" wp14:anchorId="06BD076E" wp14:editId="22EAF188">
-            <wp:extent cx="6882986" cy="4137025"/>
-            <wp:effectExtent l="0" t="0" r="0" b="0"/>
-            <wp:docPr id="34" name="Immagine 34"/>
+          <wp:inline distT="0" distB="0" distL="0" distR="0" wp14:anchorId="50899D96" wp14:editId="2D8B4451">
+            <wp:extent cx="6913880" cy="4443242"/>
+            <wp:effectExtent l="0" t="0" r="1270" b="0"/>
+            <wp:docPr id="42" name="Immagine 42"/>
             <wp:cNvGraphicFramePr>
               <a:graphicFrameLocks xmlns:a="http://schemas.openxmlformats.org/drawingml/2006/main" noChangeAspect="1"/>
             </wp:cNvGraphicFramePr>
@@ -7604,13 +7468,13 @@
                   </pic:nvPicPr>
                   <pic:blipFill rotWithShape="1">
                     <a:blip r:embed="rId15"/>
-                    <a:srcRect l="7720" t="22093" r="35629" b="15218"/>
+                    <a:srcRect l="27253" t="22874" r="13977" b="9976"/>
                     <a:stretch/>
                   </pic:blipFill>
                   <pic:spPr bwMode="auto">
                     <a:xfrm>
                       <a:off x="0" y="0"/>
-                      <a:ext cx="6907792" cy="4151935"/>
+                      <a:ext cx="6949572" cy="4466180"/>
                     </a:xfrm>
                     <a:prstGeom prst="rect">
                       <a:avLst/>
@@ -7630,23 +7494,6 @@
           </wp:inline>
         </w:drawing>
       </w:r>
-    </w:p>
-    <w:p>
-      <w:pPr>
-        <w:ind w:left="284"/>
-        <w:rPr>
-          <w:b/>
-          <w:bCs/>
-        </w:rPr>
-      </w:pPr>
-    </w:p>
-    <w:p>
-      <w:pPr>
-        <w:rPr>
-          <w:b/>
-          <w:bCs/>
-        </w:rPr>
-      </w:pPr>
       <w:r>
         <w:rPr>
           <w:b/>
@@ -7717,9 +7564,34 @@
     </w:p>
     <w:p>
       <w:r>
-        <w:t>Un atleta può prendere parte solo ad una gara la cui categoria coincide con il tipo di sport praticato dall’atleta stesso.</w:t>
-      </w:r>
-    </w:p>
+        <w:t>Un atleta può prendere parte solo ad una gara la cui categoria coincide con il tipo di sport praticato dall’atleta .</w:t>
+      </w:r>
+      <w:r>
+        <w:t xml:space="preserve"> </w:t>
+      </w:r>
+      <w:r>
+        <w:t>Un atleta ha gareggiato correttamente se ha dato tutte e tre le performance e tutte e tre sono state valutate dai tre giudici.</w:t>
+      </w:r>
+      <w:r>
+        <w:t xml:space="preserve"> Nonostante</w:t>
+      </w:r>
+      <w:r>
+        <w:t xml:space="preserve"> atleti poss</w:t>
+      </w:r>
+      <w:r>
+        <w:t>a</w:t>
+      </w:r>
+      <w:r>
+        <w:t xml:space="preserve">no partecipare a più eventi sportivi, </w:t>
+      </w:r>
+      <w:r>
+        <w:t>essi</w:t>
+      </w:r>
+      <w:r>
+        <w:t xml:space="preserve"> non possono partecipare a più eventi nello stesso giorno.</w:t>
+      </w:r>
+    </w:p>
+    <w:p/>
     <w:p>
       <w:pPr>
         <w:rPr>
@@ -7727,16 +7599,38 @@
           <w:bCs/>
         </w:rPr>
       </w:pPr>
-    </w:p>
-    <w:p>
-      <w:pPr>
-        <w:ind w:left="284"/>
+      <w:r>
         <w:rPr>
           <w:b/>
           <w:bCs/>
         </w:rPr>
-      </w:pPr>
-    </w:p>
+        <w:t>Vincoli sulla classifica</w:t>
+      </w:r>
+    </w:p>
+    <w:p>
+      <w:r>
+        <w:t>La posizione in classifica</w:t>
+      </w:r>
+      <w:r>
+        <w:t>,</w:t>
+      </w:r>
+      <w:r>
+        <w:t xml:space="preserve"> raggiungibile mediante la tabella </w:t>
+      </w:r>
+      <w:r>
+        <w:t>collocazione,</w:t>
+      </w:r>
+      <w:r>
+        <w:t xml:space="preserve"> rappresenta la posizione in classifica di un team per il quale tutti gli atleti hanno gareggiato correttamente.</w:t>
+      </w:r>
+      <w:r>
+        <w:t xml:space="preserve"> </w:t>
+      </w:r>
+      <w:r>
+        <w:t>I punteggi degli atleti devono essere registrati in modo accurato e i risultati devono essere resi pubblici.</w:t>
+      </w:r>
+    </w:p>
+    <w:p/>
     <w:p>
       <w:pPr>
         <w:rPr>
@@ -7749,32 +7643,70 @@
           <w:b/>
           <w:bCs/>
         </w:rPr>
-        <w:br w:type="page"/>
-      </w:r>
-    </w:p>
-    <w:p>
-      <w:pPr>
-        <w:ind w:left="284"/>
+        <w:t>Vincoli sulle gare</w:t>
+      </w:r>
+    </w:p>
+    <w:p>
+      <w:r>
+        <w:t>Un evento sportivo può avere una sola data e un solo luogo.</w:t>
+      </w:r>
+      <w:r>
+        <w:t xml:space="preserve"> </w:t>
+      </w:r>
+      <w:r>
+        <w:t xml:space="preserve">Ogni evento sportivo deve avere </w:t>
+      </w:r>
+      <w:r>
+        <w:t>esattamente tre</w:t>
+      </w:r>
+      <w:r>
+        <w:t xml:space="preserve"> giudic</w:t>
+      </w:r>
+      <w:r>
+        <w:t>i</w:t>
+      </w:r>
+      <w:r>
+        <w:t>.</w:t>
+      </w:r>
+      <w:r>
+        <w:t xml:space="preserve"> </w:t>
+      </w:r>
+      <w:r>
+        <w:t>Gli eventi sportivi devono essere organizzati in modo da garantire la sicurezza degli atleti e degli spettatori.</w:t>
+      </w:r>
+      <w:r>
+        <w:t xml:space="preserve"> Gli eventi sportivi possono essere annullati o posticipati in caso di maltempo o altre circostanze impreviste. Gli eventi sportivi devono essere pubblicizzati in modo adeguato per attirare atleti e spettatori.</w:t>
+      </w:r>
+    </w:p>
+    <w:p/>
+    <w:p>
+      <w:pPr>
         <w:rPr>
           <w:b/>
           <w:bCs/>
         </w:rPr>
       </w:pPr>
-    </w:p>
-    <w:p>
-      <w:pPr>
+      <w:r>
         <w:rPr>
           <w:b/>
           <w:bCs/>
         </w:rPr>
-      </w:pPr>
-      <w:r>
+        <w:t>Vincoli sui biglietti</w:t>
+      </w:r>
+    </w:p>
+    <w:p>
+      <w:r>
+        <w:t>Gli spettatori devono acquistare un biglietto per accedere all'evento sportivo e il numero di spettatori ammessi può essere limitato.</w:t>
+      </w:r>
+    </w:p>
+    <w:p/>
+    <w:p>
+      <w:pPr>
         <w:rPr>
           <w:b/>
           <w:bCs/>
         </w:rPr>
-        <w:br w:type="page"/>
-      </w:r>
+      </w:pPr>
     </w:p>
     <w:p>
       <w:pPr>
@@ -7790,6 +7722,7 @@
         <w:rPr>
           <w:b/>
           <w:bCs/>
+          <w:color w:val="00948B" w:themeColor="accent1" w:themeShade="BF"/>
         </w:rPr>
       </w:pPr>
       <w:r>
@@ -7803,26 +7736,27 @@
         <w:rPr>
           <w:b/>
           <w:bCs/>
+          <w:color w:val="00948B" w:themeColor="accent1" w:themeShade="BF"/>
         </w:rPr>
         <w:lastRenderedPageBreak/>
-        <w:br w:type="page"/>
+        <w:t xml:space="preserve">Porzione del dizionario dati </w:t>
       </w:r>
       <w:r>
         <w:rPr>
           <w:b/>
           <w:bCs/>
-        </w:rPr>
-        <w:lastRenderedPageBreak/>
-        <w:br w:type="page"/>
-      </w:r>
-    </w:p>
-    <w:p>
-      <w:pPr>
+          <w:color w:val="00948B" w:themeColor="accent1" w:themeShade="BF"/>
+        </w:rPr>
+        <w:t>–</w:t>
+      </w:r>
+      <w:r>
         <w:rPr>
           <w:b/>
           <w:bCs/>
-        </w:rPr>
-      </w:pPr>
+          <w:color w:val="00948B" w:themeColor="accent1" w:themeShade="BF"/>
+        </w:rPr>
+        <w:t xml:space="preserve"> Entità</w:t>
+      </w:r>
     </w:p>
     <w:p>
       <w:pPr>
@@ -7831,21 +7765,676 @@
           <w:bCs/>
         </w:rPr>
       </w:pPr>
-      <w:r>
+    </w:p>
+    <w:tbl>
+      <w:tblPr>
+        <w:tblStyle w:val="Grigliatabella"/>
+        <w:tblW w:w="10201" w:type="dxa"/>
+        <w:tblLook w:val="04A0" w:firstRow="1" w:lastRow="0" w:firstColumn="1" w:lastColumn="0" w:noHBand="0" w:noVBand="1"/>
+      </w:tblPr>
+      <w:tblGrid>
+        <w:gridCol w:w="2263"/>
+        <w:gridCol w:w="3621"/>
+        <w:gridCol w:w="2748"/>
+        <w:gridCol w:w="1569"/>
+      </w:tblGrid>
+      <w:tr>
+        <w:trPr>
+          <w:trHeight w:val="542"/>
+        </w:trPr>
+        <w:tc>
+          <w:tcPr>
+            <w:tcW w:w="2263" w:type="dxa"/>
+          </w:tcPr>
+          <w:p>
+            <w:pPr>
+              <w:rPr>
+                <w:b/>
+                <w:bCs/>
+              </w:rPr>
+            </w:pPr>
+            <w:r>
+              <w:rPr>
+                <w:b/>
+                <w:bCs/>
+              </w:rPr>
+              <w:t>Entità</w:t>
+            </w:r>
+          </w:p>
+        </w:tc>
+        <w:tc>
+          <w:tcPr>
+            <w:tcW w:w="3621" w:type="dxa"/>
+          </w:tcPr>
+          <w:p>
+            <w:pPr>
+              <w:rPr>
+                <w:b/>
+                <w:bCs/>
+              </w:rPr>
+            </w:pPr>
+            <w:r>
+              <w:rPr>
+                <w:b/>
+                <w:bCs/>
+              </w:rPr>
+              <w:t>Descrizione</w:t>
+            </w:r>
+          </w:p>
+        </w:tc>
+        <w:tc>
+          <w:tcPr>
+            <w:tcW w:w="2748" w:type="dxa"/>
+          </w:tcPr>
+          <w:p>
+            <w:pPr>
+              <w:rPr>
+                <w:b/>
+                <w:bCs/>
+              </w:rPr>
+            </w:pPr>
+            <w:r>
+              <w:rPr>
+                <w:b/>
+                <w:bCs/>
+              </w:rPr>
+              <w:t>Attributi</w:t>
+            </w:r>
+          </w:p>
+        </w:tc>
+        <w:tc>
+          <w:tcPr>
+            <w:tcW w:w="1569" w:type="dxa"/>
+          </w:tcPr>
+          <w:p>
+            <w:pPr>
+              <w:rPr>
+                <w:b/>
+                <w:bCs/>
+              </w:rPr>
+            </w:pPr>
+            <w:r>
+              <w:rPr>
+                <w:b/>
+                <w:bCs/>
+              </w:rPr>
+              <w:t>Identi</w:t>
+            </w:r>
+            <w:r>
+              <w:rPr>
+                <w:b/>
+                <w:bCs/>
+              </w:rPr>
+              <w:t>ficatore</w:t>
+            </w:r>
+          </w:p>
+        </w:tc>
+      </w:tr>
+      <w:tr>
+        <w:trPr>
+          <w:trHeight w:val="568"/>
+        </w:trPr>
+        <w:tc>
+          <w:tcPr>
+            <w:tcW w:w="2263" w:type="dxa"/>
+          </w:tcPr>
+          <w:p>
+            <w:r>
+              <w:t>Classifica</w:t>
+            </w:r>
+          </w:p>
+        </w:tc>
+        <w:tc>
+          <w:tcPr>
+            <w:tcW w:w="3621" w:type="dxa"/>
+          </w:tcPr>
+          <w:p>
+            <w:r>
+              <w:t>graduatoria dove figurano le posizioni dei vari teams</w:t>
+            </w:r>
+          </w:p>
+        </w:tc>
+        <w:tc>
+          <w:tcPr>
+            <w:tcW w:w="2748" w:type="dxa"/>
+          </w:tcPr>
+          <w:p>
+            <w:r>
+              <w:t>Id, categoria</w:t>
+            </w:r>
+            <w:r>
+              <w:t>, punti</w:t>
+            </w:r>
+          </w:p>
+        </w:tc>
+        <w:tc>
+          <w:tcPr>
+            <w:tcW w:w="1569" w:type="dxa"/>
+          </w:tcPr>
+          <w:p>
+            <w:r>
+              <w:t>id</w:t>
+            </w:r>
+          </w:p>
+        </w:tc>
+      </w:tr>
+      <w:tr>
+        <w:trPr>
+          <w:trHeight w:val="542"/>
+        </w:trPr>
+        <w:tc>
+          <w:tcPr>
+            <w:tcW w:w="2263" w:type="dxa"/>
+          </w:tcPr>
+          <w:p>
+            <w:r>
+              <w:t>Team</w:t>
+            </w:r>
+          </w:p>
+        </w:tc>
+        <w:tc>
+          <w:tcPr>
+            <w:tcW w:w="3621" w:type="dxa"/>
+          </w:tcPr>
+          <w:p>
+            <w:r>
+              <w:t>squadra di persone che gareggiano</w:t>
+            </w:r>
+          </w:p>
+        </w:tc>
+        <w:tc>
+          <w:tcPr>
+            <w:tcW w:w="2748" w:type="dxa"/>
+          </w:tcPr>
+          <w:p>
+            <w:r>
+              <w:t xml:space="preserve">Id, </w:t>
+            </w:r>
+            <w:proofErr w:type="spellStart"/>
+            <w:r>
+              <w:t>nome_team</w:t>
+            </w:r>
+            <w:proofErr w:type="spellEnd"/>
+            <w:r>
+              <w:t xml:space="preserve">, </w:t>
+            </w:r>
+          </w:p>
+          <w:p>
+            <w:r>
+              <w:t>nazione,</w:t>
+            </w:r>
+            <w:r>
+              <w:t xml:space="preserve"> </w:t>
+            </w:r>
+            <w:proofErr w:type="spellStart"/>
+            <w:r>
+              <w:t>id_coach</w:t>
+            </w:r>
+            <w:proofErr w:type="spellEnd"/>
+          </w:p>
+        </w:tc>
+        <w:tc>
+          <w:tcPr>
+            <w:tcW w:w="1569" w:type="dxa"/>
+          </w:tcPr>
+          <w:p>
+            <w:r>
+              <w:t>id</w:t>
+            </w:r>
+          </w:p>
+        </w:tc>
+      </w:tr>
+      <w:tr>
+        <w:trPr>
+          <w:trHeight w:val="542"/>
+        </w:trPr>
+        <w:tc>
+          <w:tcPr>
+            <w:tcW w:w="2263" w:type="dxa"/>
+          </w:tcPr>
+          <w:p>
+            <w:r>
+              <w:t>Atleta</w:t>
+            </w:r>
+          </w:p>
+        </w:tc>
+        <w:tc>
+          <w:tcPr>
+            <w:tcW w:w="3621" w:type="dxa"/>
+          </w:tcPr>
+          <w:p>
+            <w:r>
+              <w:t>individuo impegnato nell’attività sportiva</w:t>
+            </w:r>
+          </w:p>
+        </w:tc>
+        <w:tc>
+          <w:tcPr>
+            <w:tcW w:w="2748" w:type="dxa"/>
+          </w:tcPr>
+          <w:p>
+            <w:r>
+              <w:t xml:space="preserve">Id, nome, cognome, sesso, </w:t>
+            </w:r>
+            <w:proofErr w:type="spellStart"/>
+            <w:r>
+              <w:t>id_team</w:t>
+            </w:r>
+            <w:proofErr w:type="spellEnd"/>
+            <w:r>
+              <w:t>, nazione,</w:t>
+            </w:r>
+            <w:r>
+              <w:t xml:space="preserve"> </w:t>
+            </w:r>
+            <w:proofErr w:type="spellStart"/>
+            <w:r>
+              <w:t>data_nascita</w:t>
+            </w:r>
+            <w:proofErr w:type="spellEnd"/>
+            <w:r>
+              <w:t xml:space="preserve">, </w:t>
+            </w:r>
+            <w:proofErr w:type="spellStart"/>
+            <w:r>
+              <w:t>id_team</w:t>
+            </w:r>
+            <w:proofErr w:type="spellEnd"/>
+            <w:r>
+              <w:t xml:space="preserve">, </w:t>
+            </w:r>
+            <w:proofErr w:type="spellStart"/>
+            <w:r>
+              <w:t>tipo_sport</w:t>
+            </w:r>
+            <w:proofErr w:type="spellEnd"/>
+          </w:p>
+        </w:tc>
+        <w:tc>
+          <w:tcPr>
+            <w:tcW w:w="1569" w:type="dxa"/>
+          </w:tcPr>
+          <w:p>
+            <w:pPr>
+              <w:tabs>
+                <w:tab w:val="center" w:pos="846"/>
+              </w:tabs>
+            </w:pPr>
+            <w:r>
+              <w:t>id</w:t>
+            </w:r>
+            <w:r>
+              <w:tab/>
+            </w:r>
+          </w:p>
+        </w:tc>
+      </w:tr>
+      <w:tr>
+        <w:trPr>
+          <w:trHeight w:val="542"/>
+        </w:trPr>
+        <w:tc>
+          <w:tcPr>
+            <w:tcW w:w="2263" w:type="dxa"/>
+          </w:tcPr>
+          <w:p>
+            <w:r>
+              <w:t>Coach</w:t>
+            </w:r>
+          </w:p>
+        </w:tc>
+        <w:tc>
+          <w:tcPr>
+            <w:tcW w:w="3621" w:type="dxa"/>
+          </w:tcPr>
+          <w:p>
+            <w:r>
+              <w:t>persona che allena un team</w:t>
+            </w:r>
+          </w:p>
+        </w:tc>
+        <w:tc>
+          <w:tcPr>
+            <w:tcW w:w="2748" w:type="dxa"/>
+          </w:tcPr>
+          <w:p>
+            <w:r>
+              <w:t>Id, nome, cognome, contatto</w:t>
+            </w:r>
+          </w:p>
+        </w:tc>
+        <w:tc>
+          <w:tcPr>
+            <w:tcW w:w="1569" w:type="dxa"/>
+          </w:tcPr>
+          <w:p>
+            <w:r>
+              <w:t>id</w:t>
+            </w:r>
+          </w:p>
+        </w:tc>
+      </w:tr>
+      <w:tr>
+        <w:trPr>
+          <w:trHeight w:val="568"/>
+        </w:trPr>
+        <w:tc>
+          <w:tcPr>
+            <w:tcW w:w="2263" w:type="dxa"/>
+          </w:tcPr>
+          <w:p>
+            <w:r>
+              <w:t>Gara</w:t>
+            </w:r>
+          </w:p>
+        </w:tc>
+        <w:tc>
+          <w:tcPr>
+            <w:tcW w:w="3621" w:type="dxa"/>
+          </w:tcPr>
+          <w:p>
+            <w:r>
+              <w:t>competizione tra vari atleti</w:t>
+            </w:r>
+          </w:p>
+        </w:tc>
+        <w:tc>
+          <w:tcPr>
+            <w:tcW w:w="2748" w:type="dxa"/>
+          </w:tcPr>
+          <w:p>
+            <w:r>
+              <w:t xml:space="preserve">Id, </w:t>
+            </w:r>
+            <w:proofErr w:type="spellStart"/>
+            <w:r>
+              <w:t>num_partecipanti</w:t>
+            </w:r>
+            <w:proofErr w:type="spellEnd"/>
+            <w:r>
+              <w:t xml:space="preserve">, </w:t>
+            </w:r>
+            <w:proofErr w:type="spellStart"/>
+            <w:r>
+              <w:t>nome_gara</w:t>
+            </w:r>
+            <w:proofErr w:type="spellEnd"/>
+            <w:r>
+              <w:t>, categoria</w:t>
+            </w:r>
+          </w:p>
+        </w:tc>
+        <w:tc>
+          <w:tcPr>
+            <w:tcW w:w="1569" w:type="dxa"/>
+          </w:tcPr>
+          <w:p>
+            <w:r>
+              <w:t>id</w:t>
+            </w:r>
+          </w:p>
+        </w:tc>
+      </w:tr>
+      <w:tr>
+        <w:trPr>
+          <w:trHeight w:val="542"/>
+        </w:trPr>
+        <w:tc>
+          <w:tcPr>
+            <w:tcW w:w="2263" w:type="dxa"/>
+          </w:tcPr>
+          <w:p>
+            <w:r>
+              <w:t>Giudice</w:t>
+            </w:r>
+          </w:p>
+        </w:tc>
+        <w:tc>
+          <w:tcPr>
+            <w:tcW w:w="3621" w:type="dxa"/>
+          </w:tcPr>
+          <w:p>
+            <w:r>
+              <w:t>persona autorizzata a valutare una performance</w:t>
+            </w:r>
+          </w:p>
+        </w:tc>
+        <w:tc>
+          <w:tcPr>
+            <w:tcW w:w="2748" w:type="dxa"/>
+          </w:tcPr>
+          <w:p>
+            <w:r>
+              <w:t>Id, progressivo, contatto</w:t>
+            </w:r>
+          </w:p>
+        </w:tc>
+        <w:tc>
+          <w:tcPr>
+            <w:tcW w:w="1569" w:type="dxa"/>
+          </w:tcPr>
+          <w:p>
+            <w:r>
+              <w:t>i</w:t>
+            </w:r>
+            <w:r>
+              <w:t>d</w:t>
+            </w:r>
+          </w:p>
+        </w:tc>
+      </w:tr>
+      <w:tr>
+        <w:trPr>
+          <w:trHeight w:val="542"/>
+        </w:trPr>
+        <w:tc>
+          <w:tcPr>
+            <w:tcW w:w="2263" w:type="dxa"/>
+          </w:tcPr>
+          <w:p>
+            <w:r>
+              <w:t>Performance</w:t>
+            </w:r>
+          </w:p>
+        </w:tc>
+        <w:tc>
+          <w:tcPr>
+            <w:tcW w:w="3621" w:type="dxa"/>
+          </w:tcPr>
+          <w:p>
+            <w:r>
+              <w:t>risultati conseguiti da un’atleta</w:t>
+            </w:r>
+          </w:p>
+        </w:tc>
+        <w:tc>
+          <w:tcPr>
+            <w:tcW w:w="2748" w:type="dxa"/>
+          </w:tcPr>
+          <w:p>
+            <w:r>
+              <w:t xml:space="preserve">Id, </w:t>
+            </w:r>
+            <w:proofErr w:type="spellStart"/>
+            <w:r>
+              <w:t>id_gara</w:t>
+            </w:r>
+            <w:proofErr w:type="spellEnd"/>
+            <w:r>
+              <w:t>, progressivo</w:t>
+            </w:r>
+          </w:p>
+        </w:tc>
+        <w:tc>
+          <w:tcPr>
+            <w:tcW w:w="1569" w:type="dxa"/>
+          </w:tcPr>
+          <w:p>
+            <w:r>
+              <w:t>id</w:t>
+            </w:r>
+          </w:p>
+        </w:tc>
+      </w:tr>
+      <w:tr>
+        <w:trPr>
+          <w:trHeight w:val="568"/>
+        </w:trPr>
+        <w:tc>
+          <w:tcPr>
+            <w:tcW w:w="2263" w:type="dxa"/>
+          </w:tcPr>
+          <w:p>
+            <w:r>
+              <w:t>Biglietto</w:t>
+            </w:r>
+          </w:p>
+        </w:tc>
+        <w:tc>
+          <w:tcPr>
+            <w:tcW w:w="3621" w:type="dxa"/>
+          </w:tcPr>
+          <w:p>
+            <w:r>
+              <w:t>stampato dato come certificazione di un pagamento</w:t>
+            </w:r>
+          </w:p>
+        </w:tc>
+        <w:tc>
+          <w:tcPr>
+            <w:tcW w:w="2748" w:type="dxa"/>
+          </w:tcPr>
+          <w:p>
+            <w:r>
+              <w:t xml:space="preserve">Codice, settore, </w:t>
+            </w:r>
+            <w:proofErr w:type="spellStart"/>
+            <w:r>
+              <w:t>data_emissione</w:t>
+            </w:r>
+            <w:proofErr w:type="spellEnd"/>
+            <w:r>
+              <w:t>, costo</w:t>
+            </w:r>
+          </w:p>
+        </w:tc>
+        <w:tc>
+          <w:tcPr>
+            <w:tcW w:w="1569" w:type="dxa"/>
+          </w:tcPr>
+          <w:p>
+            <w:r>
+              <w:t>Codice</w:t>
+            </w:r>
+          </w:p>
+        </w:tc>
+      </w:tr>
+      <w:tr>
+        <w:trPr>
+          <w:trHeight w:val="542"/>
+        </w:trPr>
+        <w:tc>
+          <w:tcPr>
+            <w:tcW w:w="2263" w:type="dxa"/>
+          </w:tcPr>
+          <w:p>
+            <w:r>
+              <w:t>Spettatore</w:t>
+            </w:r>
+          </w:p>
+        </w:tc>
+        <w:tc>
+          <w:tcPr>
+            <w:tcW w:w="3621" w:type="dxa"/>
+          </w:tcPr>
+          <w:p>
+            <w:r>
+              <w:t>persona che assiste alla gara</w:t>
+            </w:r>
+          </w:p>
+        </w:tc>
+        <w:tc>
+          <w:tcPr>
+            <w:tcW w:w="2748" w:type="dxa"/>
+          </w:tcPr>
+          <w:p>
+            <w:r>
+              <w:t>Id, nome, cognome, contatto</w:t>
+            </w:r>
+          </w:p>
+        </w:tc>
+        <w:tc>
+          <w:tcPr>
+            <w:tcW w:w="1569" w:type="dxa"/>
+          </w:tcPr>
+          <w:p>
+            <w:r>
+              <w:t>id</w:t>
+            </w:r>
+          </w:p>
+        </w:tc>
+      </w:tr>
+      <w:tr>
+        <w:trPr>
+          <w:trHeight w:val="542"/>
+        </w:trPr>
+        <w:tc>
+          <w:tcPr>
+            <w:tcW w:w="2263" w:type="dxa"/>
+          </w:tcPr>
+          <w:p>
+            <w:r>
+              <w:t>Location</w:t>
+            </w:r>
+          </w:p>
+        </w:tc>
+        <w:tc>
+          <w:tcPr>
+            <w:tcW w:w="3621" w:type="dxa"/>
+          </w:tcPr>
+          <w:p>
+            <w:r>
+              <w:t>luogo dove si svolge la gara</w:t>
+            </w:r>
+          </w:p>
+        </w:tc>
+        <w:tc>
+          <w:tcPr>
+            <w:tcW w:w="2748" w:type="dxa"/>
+          </w:tcPr>
+          <w:p>
+            <w:r>
+              <w:t xml:space="preserve">Id, settore, città,  </w:t>
+            </w:r>
+            <w:proofErr w:type="spellStart"/>
+            <w:r>
+              <w:t>team_di_casa</w:t>
+            </w:r>
+            <w:proofErr w:type="spellEnd"/>
+          </w:p>
+        </w:tc>
+        <w:tc>
+          <w:tcPr>
+            <w:tcW w:w="1569" w:type="dxa"/>
+          </w:tcPr>
+          <w:p>
+            <w:r>
+              <w:t>id</w:t>
+            </w:r>
+          </w:p>
+        </w:tc>
+      </w:tr>
+    </w:tbl>
+    <w:p>
+      <w:pPr>
         <w:rPr>
           <w:b/>
           <w:bCs/>
         </w:rPr>
-        <w:br w:type="page"/>
-      </w:r>
-    </w:p>
-    <w:p>
-      <w:pPr>
-        <w:pStyle w:val="Paragrafoelenco"/>
-        <w:numPr>
-          <w:ilvl w:val="0"/>
-          <w:numId w:val="6"/>
-        </w:numPr>
+      </w:pPr>
+    </w:p>
+    <w:p>
+      <w:pPr>
         <w:rPr>
           <w:b/>
           <w:bCs/>
@@ -7854,18 +8443,826 @@
     </w:p>
     <w:p>
       <w:pPr>
-        <w:pStyle w:val="Paragrafoelenco"/>
-        <w:numPr>
-          <w:ilvl w:val="0"/>
-          <w:numId w:val="6"/>
-        </w:numPr>
         <w:rPr>
           <w:b/>
           <w:bCs/>
         </w:rPr>
       </w:pPr>
-      <w:r>
-        <w:t>Si applica per aggiungere attributi alle relazioni.</w:t>
+    </w:p>
+    <w:p>
+      <w:pPr>
+        <w:rPr>
+          <w:b/>
+          <w:bCs/>
+        </w:rPr>
+      </w:pPr>
+    </w:p>
+    <w:p>
+      <w:pPr>
+        <w:rPr>
+          <w:b/>
+          <w:bCs/>
+        </w:rPr>
+      </w:pPr>
+    </w:p>
+    <w:p>
+      <w:pPr>
+        <w:rPr>
+          <w:b/>
+          <w:bCs/>
+        </w:rPr>
+      </w:pPr>
+    </w:p>
+    <w:p>
+      <w:pPr>
+        <w:rPr>
+          <w:b/>
+          <w:bCs/>
+        </w:rPr>
+      </w:pPr>
+    </w:p>
+    <w:p>
+      <w:pPr>
+        <w:rPr>
+          <w:b/>
+          <w:bCs/>
+        </w:rPr>
+      </w:pPr>
+    </w:p>
+    <w:p>
+      <w:pPr>
+        <w:rPr>
+          <w:b/>
+          <w:bCs/>
+        </w:rPr>
+      </w:pPr>
+    </w:p>
+    <w:p>
+      <w:pPr>
+        <w:rPr>
+          <w:b/>
+          <w:bCs/>
+        </w:rPr>
+      </w:pPr>
+    </w:p>
+    <w:p>
+      <w:pPr>
+        <w:rPr>
+          <w:b/>
+          <w:bCs/>
+        </w:rPr>
+      </w:pPr>
+    </w:p>
+    <w:p>
+      <w:pPr>
+        <w:rPr>
+          <w:b/>
+          <w:bCs/>
+        </w:rPr>
+      </w:pPr>
+    </w:p>
+    <w:p>
+      <w:pPr>
+        <w:rPr>
+          <w:b/>
+          <w:bCs/>
+        </w:rPr>
+      </w:pPr>
+    </w:p>
+    <w:p>
+      <w:pPr>
+        <w:rPr>
+          <w:b/>
+          <w:bCs/>
+        </w:rPr>
+      </w:pPr>
+    </w:p>
+    <w:p>
+      <w:pPr>
+        <w:rPr>
+          <w:b/>
+          <w:bCs/>
+          <w:color w:val="00948B" w:themeColor="accent1" w:themeShade="BF"/>
+        </w:rPr>
+      </w:pPr>
+      <w:r>
+        <w:rPr>
+          <w:b/>
+          <w:bCs/>
+          <w:color w:val="00948B" w:themeColor="accent1" w:themeShade="BF"/>
+        </w:rPr>
+        <w:t xml:space="preserve">Porzione del dizionario dati </w:t>
+      </w:r>
+      <w:r>
+        <w:rPr>
+          <w:b/>
+          <w:bCs/>
+          <w:color w:val="00948B" w:themeColor="accent1" w:themeShade="BF"/>
+        </w:rPr>
+        <w:t>–</w:t>
+      </w:r>
+      <w:r>
+        <w:rPr>
+          <w:b/>
+          <w:bCs/>
+          <w:color w:val="00948B" w:themeColor="accent1" w:themeShade="BF"/>
+        </w:rPr>
+        <w:t xml:space="preserve"> Relazioni</w:t>
+      </w:r>
+    </w:p>
+    <w:p>
+      <w:pPr>
+        <w:rPr>
+          <w:b/>
+          <w:bCs/>
+          <w:color w:val="00948B" w:themeColor="accent1" w:themeShade="BF"/>
+        </w:rPr>
+      </w:pPr>
+    </w:p>
+    <w:tbl>
+      <w:tblPr>
+        <w:tblStyle w:val="Grigliatabella"/>
+        <w:tblW w:w="9862" w:type="dxa"/>
+        <w:tblLook w:val="04A0" w:firstRow="1" w:lastRow="0" w:firstColumn="1" w:lastColumn="0" w:noHBand="0" w:noVBand="1"/>
+      </w:tblPr>
+      <w:tblGrid>
+        <w:gridCol w:w="3114"/>
+        <w:gridCol w:w="2551"/>
+        <w:gridCol w:w="2912"/>
+        <w:gridCol w:w="1285"/>
+      </w:tblGrid>
+      <w:tr>
+        <w:trPr>
+          <w:trHeight w:val="542"/>
+        </w:trPr>
+        <w:tc>
+          <w:tcPr>
+            <w:tcW w:w="3114" w:type="dxa"/>
+          </w:tcPr>
+          <w:p>
+            <w:pPr>
+              <w:rPr>
+                <w:b/>
+                <w:bCs/>
+              </w:rPr>
+            </w:pPr>
+            <w:r>
+              <w:rPr>
+                <w:b/>
+                <w:bCs/>
+              </w:rPr>
+              <w:t>Relazione</w:t>
+            </w:r>
+          </w:p>
+        </w:tc>
+        <w:tc>
+          <w:tcPr>
+            <w:tcW w:w="2551" w:type="dxa"/>
+          </w:tcPr>
+          <w:p>
+            <w:pPr>
+              <w:rPr>
+                <w:b/>
+                <w:bCs/>
+              </w:rPr>
+            </w:pPr>
+            <w:r>
+              <w:rPr>
+                <w:b/>
+                <w:bCs/>
+              </w:rPr>
+              <w:t>Entità partecipanti</w:t>
+            </w:r>
+          </w:p>
+        </w:tc>
+        <w:tc>
+          <w:tcPr>
+            <w:tcW w:w="2912" w:type="dxa"/>
+          </w:tcPr>
+          <w:p>
+            <w:pPr>
+              <w:rPr>
+                <w:b/>
+                <w:bCs/>
+              </w:rPr>
+            </w:pPr>
+            <w:r>
+              <w:rPr>
+                <w:b/>
+                <w:bCs/>
+              </w:rPr>
+              <w:t>Descrizione</w:t>
+            </w:r>
+          </w:p>
+        </w:tc>
+        <w:tc>
+          <w:tcPr>
+            <w:tcW w:w="0" w:type="auto"/>
+          </w:tcPr>
+          <w:p>
+            <w:pPr>
+              <w:rPr>
+                <w:b/>
+                <w:bCs/>
+              </w:rPr>
+            </w:pPr>
+            <w:r>
+              <w:rPr>
+                <w:b/>
+                <w:bCs/>
+              </w:rPr>
+              <w:t>Attributi</w:t>
+            </w:r>
+          </w:p>
+        </w:tc>
+      </w:tr>
+      <w:tr>
+        <w:trPr>
+          <w:trHeight w:val="568"/>
+        </w:trPr>
+        <w:tc>
+          <w:tcPr>
+            <w:tcW w:w="3114" w:type="dxa"/>
+          </w:tcPr>
+          <w:p>
+            <w:r>
+              <w:t>Collocazione</w:t>
+            </w:r>
+          </w:p>
+        </w:tc>
+        <w:tc>
+          <w:tcPr>
+            <w:tcW w:w="2551" w:type="dxa"/>
+          </w:tcPr>
+          <w:p>
+            <w:r>
+              <w:t>Team - Classifica</w:t>
+            </w:r>
+          </w:p>
+        </w:tc>
+        <w:tc>
+          <w:tcPr>
+            <w:tcW w:w="2912" w:type="dxa"/>
+          </w:tcPr>
+          <w:p>
+            <w:r>
+              <w:t>un team si colloca in una determinata posizione nella classifica</w:t>
+            </w:r>
+          </w:p>
+        </w:tc>
+        <w:tc>
+          <w:tcPr>
+            <w:tcW w:w="0" w:type="auto"/>
+          </w:tcPr>
+          <w:p>
+            <w:r>
+              <w:t>posizione</w:t>
+            </w:r>
+          </w:p>
+        </w:tc>
+      </w:tr>
+      <w:tr>
+        <w:trPr>
+          <w:trHeight w:val="542"/>
+        </w:trPr>
+        <w:tc>
+          <w:tcPr>
+            <w:tcW w:w="3114" w:type="dxa"/>
+          </w:tcPr>
+          <w:p>
+            <w:r>
+              <w:t>Fa parte</w:t>
+            </w:r>
+          </w:p>
+        </w:tc>
+        <w:tc>
+          <w:tcPr>
+            <w:tcW w:w="2551" w:type="dxa"/>
+          </w:tcPr>
+          <w:p>
+            <w:r>
+              <w:t>Atleta - Team</w:t>
+            </w:r>
+          </w:p>
+        </w:tc>
+        <w:tc>
+          <w:tcPr>
+            <w:tcW w:w="2912" w:type="dxa"/>
+          </w:tcPr>
+          <w:p>
+            <w:r>
+              <w:t>ogni atleta fa parte di un team</w:t>
+            </w:r>
+          </w:p>
+        </w:tc>
+        <w:tc>
+          <w:tcPr>
+            <w:tcW w:w="0" w:type="auto"/>
+          </w:tcPr>
+          <w:p>
+            <w:pPr>
+              <w:rPr>
+                <w:b/>
+                <w:bCs/>
+              </w:rPr>
+            </w:pPr>
+          </w:p>
+        </w:tc>
+      </w:tr>
+      <w:tr>
+        <w:trPr>
+          <w:trHeight w:val="542"/>
+        </w:trPr>
+        <w:tc>
+          <w:tcPr>
+            <w:tcW w:w="3114" w:type="dxa"/>
+          </w:tcPr>
+          <w:p>
+            <w:r>
+              <w:t>Consegue</w:t>
+            </w:r>
+          </w:p>
+        </w:tc>
+        <w:tc>
+          <w:tcPr>
+            <w:tcW w:w="2551" w:type="dxa"/>
+          </w:tcPr>
+          <w:p>
+            <w:r>
+              <w:t>Atleta - Performance</w:t>
+            </w:r>
+          </w:p>
+        </w:tc>
+        <w:tc>
+          <w:tcPr>
+            <w:tcW w:w="2912" w:type="dxa"/>
+          </w:tcPr>
+          <w:p>
+            <w:r>
+              <w:t>gli atleti in gara danno tre performance</w:t>
+            </w:r>
+          </w:p>
+        </w:tc>
+        <w:tc>
+          <w:tcPr>
+            <w:tcW w:w="0" w:type="auto"/>
+          </w:tcPr>
+          <w:p>
+            <w:pPr>
+              <w:rPr>
+                <w:b/>
+                <w:bCs/>
+              </w:rPr>
+            </w:pPr>
+          </w:p>
+        </w:tc>
+      </w:tr>
+      <w:tr>
+        <w:trPr>
+          <w:trHeight w:val="542"/>
+        </w:trPr>
+        <w:tc>
+          <w:tcPr>
+            <w:tcW w:w="3114" w:type="dxa"/>
+          </w:tcPr>
+          <w:p>
+            <w:r>
+              <w:t>Allena</w:t>
+            </w:r>
+          </w:p>
+        </w:tc>
+        <w:tc>
+          <w:tcPr>
+            <w:tcW w:w="2551" w:type="dxa"/>
+          </w:tcPr>
+          <w:p>
+            <w:r>
+              <w:t>Coach - Team</w:t>
+            </w:r>
+          </w:p>
+        </w:tc>
+        <w:tc>
+          <w:tcPr>
+            <w:tcW w:w="2912" w:type="dxa"/>
+          </w:tcPr>
+          <w:p>
+            <w:r>
+              <w:t>ogni squadra ha un allenatore che si occupa della gestione sportiva del team</w:t>
+            </w:r>
+          </w:p>
+        </w:tc>
+        <w:tc>
+          <w:tcPr>
+            <w:tcW w:w="0" w:type="auto"/>
+          </w:tcPr>
+          <w:p>
+            <w:pPr>
+              <w:rPr>
+                <w:b/>
+                <w:bCs/>
+              </w:rPr>
+            </w:pPr>
+          </w:p>
+        </w:tc>
+      </w:tr>
+      <w:tr>
+        <w:trPr>
+          <w:trHeight w:val="568"/>
+        </w:trPr>
+        <w:tc>
+          <w:tcPr>
+            <w:tcW w:w="3114" w:type="dxa"/>
+          </w:tcPr>
+          <w:p>
+            <w:pPr>
+              <w:rPr>
+                <w:u w:val="single"/>
+              </w:rPr>
+            </w:pPr>
+            <w:r>
+              <w:t>Relativa (valutazione-gara)</w:t>
+            </w:r>
+          </w:p>
+        </w:tc>
+        <w:tc>
+          <w:tcPr>
+            <w:tcW w:w="2551" w:type="dxa"/>
+          </w:tcPr>
+          <w:p>
+            <w:r>
+              <w:t>Valutazione - Gara</w:t>
+            </w:r>
+          </w:p>
+        </w:tc>
+        <w:tc>
+          <w:tcPr>
+            <w:tcW w:w="2912" w:type="dxa"/>
+          </w:tcPr>
+          <w:p>
+            <w:r>
+              <w:t>ogni valutazione è relativa ad una certa gara</w:t>
+            </w:r>
+          </w:p>
+        </w:tc>
+        <w:tc>
+          <w:tcPr>
+            <w:tcW w:w="0" w:type="auto"/>
+          </w:tcPr>
+          <w:p>
+            <w:pPr>
+              <w:rPr>
+                <w:b/>
+                <w:bCs/>
+              </w:rPr>
+            </w:pPr>
+          </w:p>
+        </w:tc>
+      </w:tr>
+      <w:tr>
+        <w:trPr>
+          <w:trHeight w:val="542"/>
+        </w:trPr>
+        <w:tc>
+          <w:tcPr>
+            <w:tcW w:w="3114" w:type="dxa"/>
+          </w:tcPr>
+          <w:p>
+            <w:r>
+              <w:t>Relativa (classifica-gara)</w:t>
+            </w:r>
+          </w:p>
+        </w:tc>
+        <w:tc>
+          <w:tcPr>
+            <w:tcW w:w="2551" w:type="dxa"/>
+          </w:tcPr>
+          <w:p>
+            <w:r>
+              <w:t>Classifica - Gara</w:t>
+            </w:r>
+          </w:p>
+        </w:tc>
+        <w:tc>
+          <w:tcPr>
+            <w:tcW w:w="2912" w:type="dxa"/>
+          </w:tcPr>
+          <w:p>
+            <w:pPr>
+              <w:rPr>
+                <w:b/>
+                <w:bCs/>
+              </w:rPr>
+            </w:pPr>
+            <w:r>
+              <w:t>o</w:t>
+            </w:r>
+            <w:r>
+              <w:t xml:space="preserve">gni </w:t>
+            </w:r>
+            <w:r>
+              <w:t>classifica</w:t>
+            </w:r>
+            <w:r>
+              <w:t xml:space="preserve"> è relativa ad una certa gara</w:t>
+            </w:r>
+          </w:p>
+        </w:tc>
+        <w:tc>
+          <w:tcPr>
+            <w:tcW w:w="0" w:type="auto"/>
+          </w:tcPr>
+          <w:p>
+            <w:pPr>
+              <w:rPr>
+                <w:b/>
+                <w:bCs/>
+              </w:rPr>
+            </w:pPr>
+          </w:p>
+        </w:tc>
+      </w:tr>
+      <w:tr>
+        <w:trPr>
+          <w:trHeight w:val="542"/>
+        </w:trPr>
+        <w:tc>
+          <w:tcPr>
+            <w:tcW w:w="3114" w:type="dxa"/>
+          </w:tcPr>
+          <w:p>
+            <w:r>
+              <w:t>Si svolge</w:t>
+            </w:r>
+          </w:p>
+        </w:tc>
+        <w:tc>
+          <w:tcPr>
+            <w:tcW w:w="2551" w:type="dxa"/>
+          </w:tcPr>
+          <w:p>
+            <w:r>
+              <w:t>Gara - Location</w:t>
+            </w:r>
+          </w:p>
+        </w:tc>
+        <w:tc>
+          <w:tcPr>
+            <w:tcW w:w="2912" w:type="dxa"/>
+          </w:tcPr>
+          <w:p>
+            <w:r>
+              <w:t>un evento sportivo si svolge in una location</w:t>
+            </w:r>
+          </w:p>
+        </w:tc>
+        <w:tc>
+          <w:tcPr>
+            <w:tcW w:w="0" w:type="auto"/>
+          </w:tcPr>
+          <w:p>
+            <w:pPr>
+              <w:rPr>
+                <w:b/>
+                <w:bCs/>
+              </w:rPr>
+            </w:pPr>
+          </w:p>
+        </w:tc>
+      </w:tr>
+      <w:tr>
+        <w:trPr>
+          <w:trHeight w:val="568"/>
+        </w:trPr>
+        <w:tc>
+          <w:tcPr>
+            <w:tcW w:w="3114" w:type="dxa"/>
+          </w:tcPr>
+          <w:p>
+            <w:r>
+              <w:t>Associato</w:t>
+            </w:r>
+          </w:p>
+        </w:tc>
+        <w:tc>
+          <w:tcPr>
+            <w:tcW w:w="2551" w:type="dxa"/>
+          </w:tcPr>
+          <w:p>
+            <w:r>
+              <w:t>Location - Biglietto</w:t>
+            </w:r>
+          </w:p>
+        </w:tc>
+        <w:tc>
+          <w:tcPr>
+            <w:tcW w:w="2912" w:type="dxa"/>
+          </w:tcPr>
+          <w:p>
+            <w:r>
+              <w:t>l’accesso ad una location</w:t>
+            </w:r>
+            <w:r>
+              <w:t xml:space="preserve"> avviene tramite l’acquisto di un biglietto da parte di uno spettatore</w:t>
+            </w:r>
+          </w:p>
+        </w:tc>
+        <w:tc>
+          <w:tcPr>
+            <w:tcW w:w="0" w:type="auto"/>
+          </w:tcPr>
+          <w:p>
+            <w:pPr>
+              <w:rPr>
+                <w:b/>
+                <w:bCs/>
+              </w:rPr>
+            </w:pPr>
+          </w:p>
+        </w:tc>
+      </w:tr>
+      <w:tr>
+        <w:trPr>
+          <w:trHeight w:val="542"/>
+        </w:trPr>
+        <w:tc>
+          <w:tcPr>
+            <w:tcW w:w="3114" w:type="dxa"/>
+          </w:tcPr>
+          <w:p>
+            <w:r>
+              <w:t>Acquista</w:t>
+            </w:r>
+          </w:p>
+        </w:tc>
+        <w:tc>
+          <w:tcPr>
+            <w:tcW w:w="2551" w:type="dxa"/>
+          </w:tcPr>
+          <w:p>
+            <w:r>
+              <w:t>Spettatore -Biglietto</w:t>
+            </w:r>
+          </w:p>
+        </w:tc>
+        <w:tc>
+          <w:tcPr>
+            <w:tcW w:w="2912" w:type="dxa"/>
+          </w:tcPr>
+          <w:p>
+            <w:r>
+              <w:t>uno spettatore deve acquistare un biglietto per poter assistere alla competizione</w:t>
+            </w:r>
+          </w:p>
+        </w:tc>
+        <w:tc>
+          <w:tcPr>
+            <w:tcW w:w="0" w:type="auto"/>
+          </w:tcPr>
+          <w:p>
+            <w:pPr>
+              <w:rPr>
+                <w:b/>
+                <w:bCs/>
+              </w:rPr>
+            </w:pPr>
+          </w:p>
+        </w:tc>
+      </w:tr>
+      <w:tr>
+        <w:trPr>
+          <w:trHeight w:val="542"/>
+        </w:trPr>
+        <w:tc>
+          <w:tcPr>
+            <w:tcW w:w="3114" w:type="dxa"/>
+          </w:tcPr>
+          <w:p>
+            <w:r>
+              <w:t>Valutazione</w:t>
+            </w:r>
+          </w:p>
+        </w:tc>
+        <w:tc>
+          <w:tcPr>
+            <w:tcW w:w="2551" w:type="dxa"/>
+          </w:tcPr>
+          <w:p>
+            <w:r>
+              <w:t>Giudice - Performance</w:t>
+            </w:r>
+          </w:p>
+        </w:tc>
+        <w:tc>
+          <w:tcPr>
+            <w:tcW w:w="2912" w:type="dxa"/>
+          </w:tcPr>
+          <w:p>
+            <w:r>
+              <w:t>l</w:t>
+            </w:r>
+            <w:r>
+              <w:t>e tre performance conseguite dagli atleti vengono valutate da tre giudici</w:t>
+            </w:r>
+          </w:p>
+        </w:tc>
+        <w:tc>
+          <w:tcPr>
+            <w:tcW w:w="0" w:type="auto"/>
+          </w:tcPr>
+          <w:p>
+            <w:pPr>
+              <w:rPr>
+                <w:b/>
+                <w:bCs/>
+              </w:rPr>
+            </w:pPr>
+          </w:p>
+        </w:tc>
+      </w:tr>
+    </w:tbl>
+    <w:p>
+      <w:pPr>
+        <w:rPr>
+          <w:b/>
+          <w:bCs/>
+        </w:rPr>
+      </w:pPr>
+    </w:p>
+    <w:p>
+      <w:pPr>
+        <w:rPr>
+          <w:b/>
+          <w:bCs/>
+          <w:u w:val="single"/>
+        </w:rPr>
+      </w:pPr>
+    </w:p>
+    <w:p>
+      <w:pPr>
+        <w:rPr>
+          <w:b/>
+          <w:bCs/>
+        </w:rPr>
+      </w:pPr>
+    </w:p>
+    <w:p>
+      <w:pPr>
+        <w:rPr>
+          <w:b/>
+          <w:bCs/>
+        </w:rPr>
+      </w:pPr>
+      <w:r>
+        <w:br w:type="page"/>
+      </w:r>
+    </w:p>
+    <w:p>
+      <w:pPr>
+        <w:rPr>
+          <w:b/>
+          <w:bCs/>
+          <w:color w:val="00948B" w:themeColor="accent1" w:themeShade="BF"/>
+        </w:rPr>
+      </w:pPr>
+      <w:r>
+        <w:rPr>
+          <w:b/>
+          <w:bCs/>
+          <w:color w:val="00948B" w:themeColor="accent1" w:themeShade="BF"/>
+        </w:rPr>
+        <w:lastRenderedPageBreak/>
+        <w:t>Specifiche sulle operazioni</w:t>
+      </w:r>
+    </w:p>
+    <w:p>
+      <w:pPr>
+        <w:rPr>
+          <w:b/>
+          <w:bCs/>
+        </w:rPr>
+      </w:pPr>
+    </w:p>
+    <w:p>
+      <w:pPr>
+        <w:rPr>
+          <w:b/>
+          <w:bCs/>
+        </w:rPr>
+      </w:pPr>
+    </w:p>
+    <w:p>
+      <w:pPr>
+        <w:rPr>
+          <w:b/>
+          <w:bCs/>
+        </w:rPr>
+      </w:pPr>
+      <w:r>
+        <w:rPr>
+          <w:b/>
+          <w:bCs/>
+        </w:rPr>
+        <w:br w:type="page"/>
       </w:r>
     </w:p>
     <w:p>
@@ -9091,7 +10488,7 @@
   <w:style w:type="paragraph" w:default="1" w:styleId="Normale">
     <w:name w:val="Normal"/>
     <w:qFormat/>
-    <w:rsid w:val="006255AD"/>
+    <w:rsid w:val="00962B8D"/>
   </w:style>
   <w:style w:type="paragraph" w:styleId="Titolo1">
     <w:name w:val="heading 1"/>

</xml_diff>

<commit_message>
Added analisi dei costi
</commit_message>
<xml_diff>
--- a/Documentazione.docx
+++ b/Documentazione.docx
@@ -4852,7 +4852,13 @@
             <w:rPr>
               <w:u w:val="none"/>
             </w:rPr>
-            <w:t>- Ristrutturazione dello schema E R</w:t>
+            <w:t xml:space="preserve">- </w:t>
+          </w:r>
+          <w:r>
+            <w:rPr>
+              <w:u w:val="none"/>
+            </w:rPr>
+            <w:t>Conseguenze  delle analisi dei costi</w:t>
           </w:r>
           <w:hyperlink w:anchor="_Toc126844988" w:history="1">
             <w:r>
@@ -4869,15 +4875,34 @@
                 <w:webHidden/>
                 <w:u w:val="none"/>
               </w:rPr>
-              <w:fldChar w:fldCharType="begin"/>
-            </w:r>
+              <w:t>24</w:t>
+            </w:r>
+          </w:hyperlink>
+        </w:p>
+        <w:p>
+          <w:pPr>
+            <w:pStyle w:val="Sommario1"/>
+            <w:rPr>
+              <w:rStyle w:val="Collegamentoipertestuale"/>
+              <w:noProof/>
+              <w:color w:val="auto"/>
+              <w:u w:val="none"/>
+            </w:rPr>
+          </w:pPr>
+          <w:r>
+            <w:rPr>
+              <w:u w:val="none"/>
+            </w:rPr>
+            <w:t>- Ristrutturazione dello schema E R</w:t>
+          </w:r>
+          <w:hyperlink w:anchor="_Toc126844988" w:history="1">
             <w:r>
               <w:rPr>
                 <w:noProof/>
                 <w:webHidden/>
                 <w:u w:val="none"/>
               </w:rPr>
-              <w:instrText xml:space="preserve"> PAGEREF _Toc126844988 \h </w:instrText>
+              <w:tab/>
             </w:r>
             <w:r>
               <w:rPr>
@@ -4885,30 +4910,7 @@
                 <w:webHidden/>
                 <w:u w:val="none"/>
               </w:rPr>
-            </w:r>
-            <w:r>
-              <w:rPr>
-                <w:noProof/>
-                <w:webHidden/>
-                <w:u w:val="none"/>
-              </w:rPr>
-              <w:fldChar w:fldCharType="separate"/>
-            </w:r>
-            <w:r>
-              <w:rPr>
-                <w:noProof/>
-                <w:webHidden/>
-                <w:u w:val="none"/>
-              </w:rPr>
-              <w:t>1</w:t>
-            </w:r>
-            <w:r>
-              <w:rPr>
-                <w:noProof/>
-                <w:webHidden/>
-                <w:u w:val="none"/>
-              </w:rPr>
-              <w:fldChar w:fldCharType="end"/>
+              <w:t>25</w:t>
             </w:r>
           </w:hyperlink>
         </w:p>
@@ -5168,7 +5170,6 @@
           <w:bCs/>
           <w:color w:val="00948B" w:themeColor="accent1" w:themeShade="BF"/>
         </w:rPr>
-        <w:lastRenderedPageBreak/>
         <w:t>Descrizione e S</w:t>
       </w:r>
       <w:r>
@@ -5360,97 +5361,199 @@
     <w:p>
       <w:pPr>
         <w:rPr>
+          <w:u w:val="single"/>
+        </w:rPr>
+      </w:pPr>
+      <w:r>
+        <w:rPr>
           <w:color w:val="000000" w:themeColor="text1"/>
         </w:rPr>
-      </w:pPr>
+        <w:t xml:space="preserve">Si vuole realizzare il progetto della base di dati relativa alla gestione di gare sportive. </w:t>
+      </w:r>
       <w:r>
         <w:rPr>
           <w:color w:val="000000" w:themeColor="text1"/>
         </w:rPr>
-        <w:t xml:space="preserve">Si vuole realizzare il progetto della base di dati relativa alla gestione di gare sportive. </w:t>
+        <w:t xml:space="preserve">Diversi atleti partecipano a delle competizioni sportive. Ogni </w:t>
       </w:r>
       <w:r>
         <w:rPr>
           <w:color w:val="000000" w:themeColor="text1"/>
         </w:rPr>
-        <w:t xml:space="preserve">Diversi atleti partecipano a delle competizioni sportive. Ogni </w:t>
+        <w:t>partecipante</w:t>
       </w:r>
       <w:r>
         <w:rPr>
           <w:color w:val="000000" w:themeColor="text1"/>
         </w:rPr>
-        <w:t>partecipante</w:t>
+        <w:t xml:space="preserve"> fa parte di un</w:t>
       </w:r>
       <w:r>
         <w:rPr>
           <w:color w:val="000000" w:themeColor="text1"/>
         </w:rPr>
-        <w:t xml:space="preserve"> fa parte di un</w:t>
+        <w:t>o</w:t>
       </w:r>
       <w:r>
         <w:rPr>
           <w:color w:val="000000" w:themeColor="text1"/>
         </w:rPr>
-        <w:t>o</w:t>
+        <w:t xml:space="preserve"> solo</w:t>
       </w:r>
       <w:r>
         <w:rPr>
           <w:color w:val="000000" w:themeColor="text1"/>
         </w:rPr>
-        <w:t xml:space="preserve"> solo</w:t>
+        <w:t xml:space="preserve"> dei</w:t>
       </w:r>
       <w:r>
         <w:rPr>
           <w:color w:val="000000" w:themeColor="text1"/>
         </w:rPr>
-        <w:t xml:space="preserve"> dei</w:t>
+        <w:t xml:space="preserve"> </w:t>
       </w:r>
       <w:r>
         <w:rPr>
           <w:color w:val="000000" w:themeColor="text1"/>
         </w:rPr>
+        <w:t>team</w:t>
+      </w:r>
+      <w:r>
+        <w:rPr>
+          <w:color w:val="000000" w:themeColor="text1"/>
+        </w:rPr>
+        <w:t xml:space="preserve"> presenti alla gara</w:t>
+      </w:r>
+      <w:r>
+        <w:rPr>
+          <w:color w:val="000000" w:themeColor="text1"/>
+        </w:rPr>
+        <w:t xml:space="preserve"> ed </w:t>
+      </w:r>
+      <w:r>
+        <w:rPr>
+          <w:color w:val="000000" w:themeColor="text1"/>
+        </w:rPr>
+        <w:t>ogn</w:t>
+      </w:r>
+      <w:r>
+        <w:rPr>
+          <w:color w:val="000000" w:themeColor="text1"/>
+        </w:rPr>
+        <w:t>i squadra</w:t>
+      </w:r>
+      <w:r>
+        <w:rPr>
+          <w:color w:val="000000" w:themeColor="text1"/>
+        </w:rPr>
+        <w:t xml:space="preserve"> si compone di 12 giocatori</w:t>
+      </w:r>
+      <w:r>
+        <w:rPr>
+          <w:color w:val="000000" w:themeColor="text1"/>
+        </w:rPr>
+        <w:t>.</w:t>
+      </w:r>
+      <w:r>
+        <w:rPr>
+          <w:color w:val="000000" w:themeColor="text1"/>
+        </w:rPr>
         <w:t xml:space="preserve"> </w:t>
       </w:r>
       <w:r>
         <w:rPr>
           <w:color w:val="000000" w:themeColor="text1"/>
         </w:rPr>
-        <w:t>team</w:t>
+        <w:t xml:space="preserve">Si rende necessario iscrivere dei  team alla gara (circa </w:t>
       </w:r>
       <w:r>
         <w:rPr>
           <w:color w:val="000000" w:themeColor="text1"/>
         </w:rPr>
-        <w:t xml:space="preserve"> presenti alla gara</w:t>
+        <w:t xml:space="preserve">4 volte al mese). </w:t>
       </w:r>
       <w:r>
         <w:rPr>
           <w:color w:val="000000" w:themeColor="text1"/>
         </w:rPr>
-        <w:t xml:space="preserve"> ed </w:t>
+        <w:t>Ogni team viene allenato da un rispettivo coach che si occupa dell’amministrazione e allenamento della squadra, tuttavia ogni coach può allenare più team.</w:t>
       </w:r>
       <w:r>
         <w:rPr>
           <w:color w:val="000000" w:themeColor="text1"/>
         </w:rPr>
-        <w:t>ogn</w:t>
+        <w:t xml:space="preserve"> Si consideri possibile accettare modifiche ai dati relativi al team</w:t>
       </w:r>
       <w:r>
         <w:rPr>
           <w:color w:val="000000" w:themeColor="text1"/>
         </w:rPr>
-        <w:t>i squadra</w:t>
+        <w:t>(2 volte al mese)</w:t>
       </w:r>
       <w:r>
         <w:rPr>
           <w:color w:val="000000" w:themeColor="text1"/>
         </w:rPr>
-        <w:t xml:space="preserve"> si compone di 12 giocatori</w:t>
+        <w:t>. Si renda possibile inoltre assegnare un altro team ad un allenatore .</w:t>
       </w:r>
       <w:r>
         <w:rPr>
           <w:color w:val="000000" w:themeColor="text1"/>
         </w:rPr>
+        <w:t xml:space="preserve"> </w:t>
+      </w:r>
+      <w:r>
+        <w:rPr>
+          <w:color w:val="000000" w:themeColor="text1"/>
+        </w:rPr>
+        <w:t>In media un coach allena due team.</w:t>
+      </w:r>
+      <w:r>
+        <w:rPr>
+          <w:color w:val="000000" w:themeColor="text1"/>
+        </w:rPr>
+        <w:t xml:space="preserve"> </w:t>
+      </w:r>
+      <w:r>
+        <w:rPr>
+          <w:color w:val="000000" w:themeColor="text1"/>
+        </w:rPr>
+        <w:t>I concorrenti</w:t>
+      </w:r>
+      <w:r>
+        <w:rPr>
+          <w:color w:val="000000" w:themeColor="text1"/>
+        </w:rPr>
+        <w:t xml:space="preserve"> </w:t>
+      </w:r>
+      <w:r>
+        <w:rPr>
+          <w:color w:val="000000" w:themeColor="text1"/>
+        </w:rPr>
+        <w:t xml:space="preserve">praticano un determinato tipo di sport che pregiudica le gare a cui possono prendere parte, in particolare un atleta può </w:t>
+      </w:r>
+      <w:r>
+        <w:rPr>
+          <w:color w:val="000000" w:themeColor="text1"/>
+        </w:rPr>
+        <w:t>partecipare solo ad una gara relativa all</w:t>
+      </w:r>
+      <w:r>
+        <w:rPr>
+          <w:color w:val="000000" w:themeColor="text1"/>
+        </w:rPr>
+        <w:t xml:space="preserve">a categoria di </w:t>
+      </w:r>
+      <w:r>
+        <w:rPr>
+          <w:color w:val="000000" w:themeColor="text1"/>
+        </w:rPr>
+        <w:t>sport che pratica</w:t>
+      </w:r>
+      <w:r>
+        <w:rPr>
+          <w:color w:val="000000" w:themeColor="text1"/>
+        </w:rPr>
         <w:t>.</w:t>
       </w:r>
       <w:r>
@@ -5463,97 +5566,163 @@
         <w:rPr>
           <w:color w:val="000000" w:themeColor="text1"/>
         </w:rPr>
-        <w:t xml:space="preserve">Si rende necessario iscrivere dei  team alla gara (circa </w:t>
+        <w:t xml:space="preserve">Si  ha la necessità di conteggiare il numero di </w:t>
       </w:r>
       <w:r>
         <w:rPr>
           <w:color w:val="000000" w:themeColor="text1"/>
         </w:rPr>
-        <w:t xml:space="preserve">4 volte al mese). </w:t>
+        <w:t>team iscritti</w:t>
       </w:r>
       <w:r>
         <w:rPr>
           <w:color w:val="000000" w:themeColor="text1"/>
         </w:rPr>
-        <w:t>Ogni team viene allenato da un rispettivo coach che si occupa dell’amministrazione e allenamento della squadra, tuttavia ogni coach può allenare più team.</w:t>
+        <w:t xml:space="preserve"> ad una gara </w:t>
       </w:r>
       <w:r>
         <w:rPr>
           <w:color w:val="000000" w:themeColor="text1"/>
         </w:rPr>
-        <w:t xml:space="preserve"> Si consideri possibile accettare modifiche ai dati relativi al team</w:t>
+        <w:t xml:space="preserve">(circa 1 volta al giorno per mantenere le statistiche sempre aggiornate). </w:t>
       </w:r>
       <w:r>
         <w:rPr>
           <w:color w:val="000000" w:themeColor="text1"/>
         </w:rPr>
-        <w:t>(2 volte al mese)</w:t>
+        <w:t>Considerato che ogni atleta pratica</w:t>
       </w:r>
       <w:r>
         <w:rPr>
           <w:color w:val="000000" w:themeColor="text1"/>
         </w:rPr>
-        <w:t>. Si renda possibile inoltre assegnare un altro team ad un allenatore .</w:t>
+        <w:t xml:space="preserve"> un solo</w:t>
       </w:r>
       <w:r>
         <w:rPr>
           <w:color w:val="000000" w:themeColor="text1"/>
         </w:rPr>
+        <w:t xml:space="preserve"> sport, esso potrà collocarsi in al più </w:t>
+      </w:r>
+      <w:r>
+        <w:rPr>
+          <w:color w:val="000000" w:themeColor="text1"/>
+        </w:rPr>
+        <w:t xml:space="preserve">una </w:t>
+      </w:r>
+      <w:r>
+        <w:rPr>
+          <w:color w:val="000000" w:themeColor="text1"/>
+        </w:rPr>
+        <w:t>classific</w:t>
+      </w:r>
+      <w:r>
+        <w:rPr>
+          <w:color w:val="000000" w:themeColor="text1"/>
+        </w:rPr>
+        <w:t>a</w:t>
+      </w:r>
+      <w:r>
+        <w:rPr>
+          <w:color w:val="000000" w:themeColor="text1"/>
+        </w:rPr>
+        <w:t>.</w:t>
+      </w:r>
+      <w:r>
+        <w:rPr>
+          <w:color w:val="000000" w:themeColor="text1"/>
+        </w:rPr>
         <w:t xml:space="preserve"> </w:t>
       </w:r>
       <w:r>
         <w:rPr>
           <w:color w:val="000000" w:themeColor="text1"/>
         </w:rPr>
-        <w:t>In media un coach allena due team.</w:t>
+        <w:t xml:space="preserve">Le performance </w:t>
       </w:r>
       <w:r>
         <w:rPr>
           <w:color w:val="000000" w:themeColor="text1"/>
         </w:rPr>
+        <w:t>degli a</w:t>
+      </w:r>
+      <w:r>
+        <w:rPr>
+          <w:color w:val="000000" w:themeColor="text1"/>
+        </w:rPr>
+        <w:t>tleti vengono valutati da un giudice esperto</w:t>
+      </w:r>
+      <w:r>
+        <w:rPr>
+          <w:color w:val="000000" w:themeColor="text1"/>
+        </w:rPr>
+        <w:t>, che attribuisce una valutazione alla prestazione dell’atleta.</w:t>
+      </w:r>
+      <w:r>
+        <w:rPr>
+          <w:color w:val="000000" w:themeColor="text1"/>
+        </w:rPr>
         <w:t xml:space="preserve"> </w:t>
       </w:r>
       <w:r>
         <w:rPr>
           <w:color w:val="000000" w:themeColor="text1"/>
         </w:rPr>
-        <w:t>I concorrenti</w:t>
+        <w:t>Per ogni gara vi sono tre giudici e la valutazione verrà considerata positiva solo se almeno due giudici su tre danno un giudizio superiore al 18 (i voti sono in trentesimi).</w:t>
       </w:r>
       <w:r>
         <w:rPr>
           <w:color w:val="000000" w:themeColor="text1"/>
         </w:rPr>
+        <w:t xml:space="preserve"> Data la possibilità di cambio di giudice si rende necessario considerare </w:t>
+      </w:r>
+      <w:r>
+        <w:rPr>
+          <w:color w:val="000000" w:themeColor="text1"/>
+        </w:rPr>
+        <w:t>la possibilità di poter aggiornare i dati relativi ai giudici.</w:t>
+      </w:r>
+      <w:r>
+        <w:rPr>
+          <w:color w:val="000000" w:themeColor="text1"/>
+        </w:rPr>
         <w:t xml:space="preserve"> </w:t>
       </w:r>
       <w:r>
+        <w:t>Vengono effettuate 4 gare l’anno, quindi una competizione ogni 3 mesi</w:t>
+      </w:r>
+      <w:r>
         <w:rPr>
           <w:color w:val="000000" w:themeColor="text1"/>
         </w:rPr>
-        <w:t xml:space="preserve">praticano un determinato tipo di sport che pregiudica le gare a cui possono prendere parte, in particolare un atleta può </w:t>
+        <w:t>.</w:t>
       </w:r>
       <w:r>
         <w:rPr>
           <w:color w:val="000000" w:themeColor="text1"/>
         </w:rPr>
-        <w:t>partecipare solo ad una gara relativa all</w:t>
+        <w:t xml:space="preserve"> La classifica viene stilata sulla base del punteggio cumulativo di ogni atleta sulle quattro performance fornite durante la gara(ogni performance ha infatti un progressivo da 1 a 3)</w:t>
       </w:r>
       <w:r>
         <w:rPr>
           <w:color w:val="000000" w:themeColor="text1"/>
         </w:rPr>
-        <w:t xml:space="preserve">a categoria di </w:t>
+        <w:t>, ed il punteggio di ogni squadra verrà determinato come somma dei punteggi di tutti e 12 i componenti</w:t>
       </w:r>
       <w:r>
         <w:rPr>
           <w:color w:val="000000" w:themeColor="text1"/>
         </w:rPr>
-        <w:t>sport che pratica</w:t>
+        <w:t>.</w:t>
+      </w:r>
+      <w:r>
+        <w:t xml:space="preserve"> </w:t>
       </w:r>
       <w:r>
         <w:rPr>
           <w:color w:val="000000" w:themeColor="text1"/>
         </w:rPr>
-        <w:t>.</w:t>
+        <w:t>Al termine della competizione tutte le squadre si vedranno assegnata una posizione in classifica.</w:t>
       </w:r>
       <w:r>
         <w:rPr>
@@ -5565,265 +5734,115 @@
         <w:rPr>
           <w:color w:val="000000" w:themeColor="text1"/>
         </w:rPr>
-        <w:t xml:space="preserve">Si  ha la necessità di conteggiare il numero di </w:t>
+        <w:t>Si rende necessario visualizzare il posizionamento in classifica di un team alla fine di ogni gara</w:t>
+      </w:r>
+      <w:r>
+        <w:t xml:space="preserve">. </w:t>
+      </w:r>
+      <w:r>
+        <w:t>Si rende necessario visualizzare il posizionamento in classifica di un team alla fine di ogni gara</w:t>
       </w:r>
       <w:r>
         <w:rPr>
           <w:color w:val="000000" w:themeColor="text1"/>
         </w:rPr>
-        <w:t>team iscritti</w:t>
+        <w:t xml:space="preserve">. </w:t>
       </w:r>
       <w:r>
         <w:rPr>
           <w:color w:val="000000" w:themeColor="text1"/>
         </w:rPr>
-        <w:t xml:space="preserve"> ad una gara </w:t>
+        <w:t>Ogni</w:t>
       </w:r>
       <w:r>
         <w:rPr>
           <w:color w:val="000000" w:themeColor="text1"/>
         </w:rPr>
-        <w:t xml:space="preserve">(circa 1 volta al giorno per mantenere le statistiche sempre aggiornate). </w:t>
+        <w:t xml:space="preserve"> gar</w:t>
       </w:r>
       <w:r>
         <w:rPr>
           <w:color w:val="000000" w:themeColor="text1"/>
         </w:rPr>
-        <w:t>Considerato che ogni atleta pratica</w:t>
+        <w:t>a</w:t>
       </w:r>
       <w:r>
         <w:rPr>
           <w:color w:val="000000" w:themeColor="text1"/>
         </w:rPr>
-        <w:t xml:space="preserve"> un solo</w:t>
+        <w:t xml:space="preserve"> si svolg</w:t>
       </w:r>
       <w:r>
         <w:rPr>
           <w:color w:val="000000" w:themeColor="text1"/>
         </w:rPr>
-        <w:t xml:space="preserve"> sport, esso potrà collocarsi in al più </w:t>
+        <w:t>e</w:t>
       </w:r>
       <w:r>
         <w:rPr>
           <w:color w:val="000000" w:themeColor="text1"/>
         </w:rPr>
-        <w:t xml:space="preserve">una </w:t>
+        <w:t xml:space="preserve"> in</w:t>
       </w:r>
       <w:r>
         <w:rPr>
           <w:color w:val="000000" w:themeColor="text1"/>
         </w:rPr>
-        <w:t>classific</w:t>
+        <w:t xml:space="preserve"> una location ed è possibile acceder</w:t>
       </w:r>
       <w:r>
         <w:rPr>
           <w:color w:val="000000" w:themeColor="text1"/>
         </w:rPr>
-        <w:t>a</w:t>
+        <w:t xml:space="preserve">vi </w:t>
       </w:r>
       <w:r>
         <w:rPr>
           <w:color w:val="000000" w:themeColor="text1"/>
         </w:rPr>
-        <w:t>.</w:t>
+        <w:t>solo dopo aver comprato un biglietto, il quale ricopre esattamente un posto all’interno</w:t>
       </w:r>
       <w:r>
         <w:rPr>
           <w:color w:val="000000" w:themeColor="text1"/>
         </w:rPr>
+        <w:t xml:space="preserve"> di un settore della location. Uno stesso utente può acquistare più biglietti</w:t>
+      </w:r>
+      <w:r>
+        <w:rPr>
+          <w:color w:val="000000" w:themeColor="text1"/>
+        </w:rPr>
+        <w:t xml:space="preserve"> ed il costo d</w:t>
+      </w:r>
+      <w:r>
+        <w:rPr>
+          <w:color w:val="000000" w:themeColor="text1"/>
+        </w:rPr>
+        <w:t xml:space="preserve">i ogni ticket dipende dal settore che si occupa. </w:t>
+      </w:r>
+      <w:r>
+        <w:rPr>
+          <w:color w:val="000000" w:themeColor="text1"/>
+        </w:rPr>
+        <w:t>Se un utente ha un ripensamento, può comunque cambiare il biglietto acquistato precedentemente con quello relativo ad un altro settore, a fronte di un pagamento o rimborso sulla base della differenza di costo (in media non si hanno più di 3 rimborsi al mese).</w:t>
+      </w:r>
+      <w:r>
+        <w:rPr>
+          <w:color w:val="000000" w:themeColor="text1"/>
+        </w:rPr>
         <w:t xml:space="preserve"> </w:t>
       </w:r>
       <w:r>
         <w:rPr>
           <w:color w:val="000000" w:themeColor="text1"/>
         </w:rPr>
-        <w:t xml:space="preserve">Le performance </w:t>
-      </w:r>
-      <w:r>
-        <w:rPr>
-          <w:color w:val="000000" w:themeColor="text1"/>
-        </w:rPr>
-        <w:t>degli a</w:t>
-      </w:r>
-      <w:r>
-        <w:rPr>
-          <w:color w:val="000000" w:themeColor="text1"/>
-        </w:rPr>
-        <w:t>tleti vengono valutati da un giudice esperto</w:t>
-      </w:r>
-      <w:r>
-        <w:rPr>
-          <w:color w:val="000000" w:themeColor="text1"/>
-        </w:rPr>
-        <w:t>, che attribuisce una valutazione alla prestazione dell’atleta.</w:t>
-      </w:r>
-      <w:r>
-        <w:rPr>
-          <w:color w:val="000000" w:themeColor="text1"/>
-        </w:rPr>
+        <w:t xml:space="preserve">Vi sono in media 50.000 spettatori ad ogni gara. </w:t>
+      </w:r>
+      <w:r>
         <w:t xml:space="preserve"> </w:t>
       </w:r>
       <w:r>
-        <w:rPr>
-          <w:color w:val="000000" w:themeColor="text1"/>
-        </w:rPr>
-        <w:t>Per ogni gara vi sono tre giudici e la valutazione verrà considerata positiva solo se almeno due giudici su tre danno un giudizio superiore al 18 (i voti sono in trentesimi).</w:t>
-      </w:r>
-      <w:r>
-        <w:rPr>
-          <w:color w:val="000000" w:themeColor="text1"/>
-        </w:rPr>
-        <w:t xml:space="preserve"> Data la possibilità di cambio di giudice si rende necessario considerare </w:t>
-      </w:r>
-      <w:r>
-        <w:rPr>
-          <w:color w:val="000000" w:themeColor="text1"/>
-        </w:rPr>
-        <w:t>la possibilità di poter aggiornare i dati relativi ai giudici.</w:t>
-      </w:r>
-      <w:r>
-        <w:rPr>
-          <w:color w:val="000000" w:themeColor="text1"/>
-        </w:rPr>
-        <w:t xml:space="preserve"> </w:t>
-      </w:r>
-      <w:r>
-        <w:t>Vengono effettuate 4 gare l’anno, quindi una competizione ogni 3 mesi</w:t>
-      </w:r>
-      <w:r>
-        <w:rPr>
-          <w:color w:val="000000" w:themeColor="text1"/>
-        </w:rPr>
-        <w:t>.</w:t>
-      </w:r>
-      <w:r>
-        <w:rPr>
-          <w:color w:val="000000" w:themeColor="text1"/>
-        </w:rPr>
-        <w:t xml:space="preserve"> La classifica viene stilata sulla base del punteggio cumulativo di ogni atleta sulle quattro performance fornite durante la gara(ogni performance ha infatti un progressivo da 1 a 3)</w:t>
-      </w:r>
-      <w:r>
-        <w:rPr>
-          <w:color w:val="000000" w:themeColor="text1"/>
-        </w:rPr>
-        <w:t>, ed il punteggio di ogni squadra verrà determinato come somma dei punteggi di tutti e 12 i componenti</w:t>
-      </w:r>
-      <w:r>
-        <w:rPr>
-          <w:color w:val="000000" w:themeColor="text1"/>
-        </w:rPr>
-        <w:t>.</w:t>
-      </w:r>
-      <w:r>
-        <w:t xml:space="preserve"> </w:t>
-      </w:r>
-      <w:r>
-        <w:rPr>
-          <w:color w:val="000000" w:themeColor="text1"/>
-        </w:rPr>
-        <w:t>Al termine della competizione tutte le squadre si vedranno assegnata una posizione in classifica.</w:t>
-      </w:r>
-      <w:r>
-        <w:rPr>
-          <w:color w:val="000000" w:themeColor="text1"/>
-        </w:rPr>
-        <w:t xml:space="preserve"> </w:t>
-      </w:r>
-      <w:r>
-        <w:rPr>
-          <w:color w:val="000000" w:themeColor="text1"/>
-        </w:rPr>
-        <w:t>Si rende necessario visualizzare il posizionamento in classifica di un team alla fine di ogni gara</w:t>
-      </w:r>
-      <w:r>
-        <w:t xml:space="preserve">. </w:t>
-      </w:r>
-      <w:r>
-        <w:t>Si rende necessario visualizzare il posizionamento in classifica di un team alla fine di ogni gara</w:t>
-      </w:r>
-      <w:r>
-        <w:rPr>
-          <w:color w:val="000000" w:themeColor="text1"/>
-        </w:rPr>
-        <w:t xml:space="preserve">. </w:t>
-      </w:r>
-      <w:r>
-        <w:rPr>
-          <w:color w:val="000000" w:themeColor="text1"/>
-        </w:rPr>
-        <w:t>Ogni</w:t>
-      </w:r>
-      <w:r>
-        <w:rPr>
-          <w:color w:val="000000" w:themeColor="text1"/>
-        </w:rPr>
-        <w:t xml:space="preserve"> gar</w:t>
-      </w:r>
-      <w:r>
-        <w:rPr>
-          <w:color w:val="000000" w:themeColor="text1"/>
-        </w:rPr>
-        <w:t>a</w:t>
-      </w:r>
-      <w:r>
-        <w:rPr>
-          <w:color w:val="000000" w:themeColor="text1"/>
-        </w:rPr>
-        <w:t xml:space="preserve"> si svolg</w:t>
-      </w:r>
-      <w:r>
-        <w:rPr>
-          <w:color w:val="000000" w:themeColor="text1"/>
-        </w:rPr>
-        <w:t>e</w:t>
-      </w:r>
-      <w:r>
-        <w:rPr>
-          <w:color w:val="000000" w:themeColor="text1"/>
-        </w:rPr>
-        <w:t xml:space="preserve"> in</w:t>
-      </w:r>
-      <w:r>
-        <w:rPr>
-          <w:color w:val="000000" w:themeColor="text1"/>
-        </w:rPr>
-        <w:t xml:space="preserve"> una location ed è possibile acceder</w:t>
-      </w:r>
-      <w:r>
-        <w:rPr>
-          <w:color w:val="000000" w:themeColor="text1"/>
-        </w:rPr>
-        <w:t xml:space="preserve">vi </w:t>
-      </w:r>
-      <w:r>
-        <w:rPr>
-          <w:color w:val="000000" w:themeColor="text1"/>
-        </w:rPr>
-        <w:t>solo dopo aver comprato un biglietto, il quale ricopre esattamente un posto all’interno</w:t>
-      </w:r>
-      <w:r>
-        <w:rPr>
-          <w:color w:val="000000" w:themeColor="text1"/>
-        </w:rPr>
-        <w:t xml:space="preserve"> di un settore della location. Uno stesso utente può acquistare più biglietti</w:t>
-      </w:r>
-      <w:r>
-        <w:rPr>
-          <w:color w:val="000000" w:themeColor="text1"/>
-        </w:rPr>
-        <w:t xml:space="preserve"> ed il costo d</w:t>
-      </w:r>
-      <w:r>
-        <w:rPr>
-          <w:color w:val="000000" w:themeColor="text1"/>
-        </w:rPr>
-        <w:t xml:space="preserve">i ogni ticket dipende dal settore che si occupa. </w:t>
-      </w:r>
-      <w:r>
-        <w:rPr>
-          <w:color w:val="000000" w:themeColor="text1"/>
-        </w:rPr>
-        <w:t>Se un utente ha un ripensamento, può comunque cambiare il biglietto acquistato precedentemente con quello relativo ad un altro settore, a fronte di un pagamento o rimborso sulla base della differenza di costo (in media non si hanno più di 3 rimborsi al mese).</w:t>
+        <w:t>Si  ha la necessità di conteggiare il numero di biglietti venduti per ogni settore (circa 1 volta al giorno per mantenere le statistiche sempre aggiornate).</w:t>
       </w:r>
     </w:p>
     <w:p>
@@ -7110,6 +7129,11 @@
       </w:r>
     </w:p>
     <w:p>
+      <w:pPr>
+        <w:rPr>
+          <w:color w:val="000000" w:themeColor="text1"/>
+        </w:rPr>
+      </w:pPr>
       <w:r>
         <w:t xml:space="preserve">Ogni gara si svolge in una location ed è possibile accedervi solo dopo aver comprato un biglietto, il quale ricopre </w:t>
       </w:r>
@@ -7136,6 +7160,21 @@
           <w:color w:val="000000" w:themeColor="text1"/>
         </w:rPr>
         <w:t xml:space="preserve"> al mese).</w:t>
+      </w:r>
+      <w:r>
+        <w:rPr>
+          <w:color w:val="000000" w:themeColor="text1"/>
+        </w:rPr>
+        <w:t xml:space="preserve"> </w:t>
+      </w:r>
+      <w:r>
+        <w:rPr>
+          <w:color w:val="000000" w:themeColor="text1"/>
+        </w:rPr>
+        <w:t xml:space="preserve">Vi sono in media 50.000 spettatori ad ogni gara. </w:t>
+      </w:r>
+      <w:r>
+        <w:t>Si  ha la necessità di conteggiare il numero di biglietti venduti per ogni settore (circa 1 volta al giorno per mantenere le statistiche sempre aggiornate).</w:t>
       </w:r>
     </w:p>
     <w:p/>
@@ -8063,9 +8102,9 @@
           <w:noProof/>
         </w:rPr>
         <w:drawing>
-          <wp:inline distT="0" distB="0" distL="0" distR="0" wp14:anchorId="20F55309" wp14:editId="6296615A">
-            <wp:extent cx="6927850" cy="4202118"/>
-            <wp:effectExtent l="0" t="0" r="6350" b="8255"/>
+          <wp:inline distT="0" distB="0" distL="0" distR="0" wp14:anchorId="20F55309" wp14:editId="77CBD06A">
+            <wp:extent cx="6729095" cy="4081562"/>
+            <wp:effectExtent l="0" t="0" r="0" b="0"/>
             <wp:docPr id="33" name="Immagine 33"/>
             <wp:cNvGraphicFramePr>
               <a:graphicFrameLocks xmlns:a="http://schemas.openxmlformats.org/drawingml/2006/main" noChangeAspect="1"/>
@@ -8085,7 +8124,7 @@
                   <pic:spPr bwMode="auto">
                     <a:xfrm>
                       <a:off x="0" y="0"/>
-                      <a:ext cx="6935448" cy="4206726"/>
+                      <a:ext cx="6748263" cy="4093188"/>
                     </a:xfrm>
                     <a:prstGeom prst="rect">
                       <a:avLst/>
@@ -8307,7 +8346,13 @@
     </w:p>
     <w:p>
       <w:r>
-        <w:t>Gli spettatori devono acquistare un biglietto per accedere all'evento sportivo e il numero di spettatori ammessi può essere limitato.</w:t>
+        <w:t>Gli spettatori devono acquistare un biglietto per accedere all'evento sportivo e il numero di spettatori ammessi può essere limitato</w:t>
+      </w:r>
+      <w:r>
+        <w:t xml:space="preserve"> al numero di biglietti disponibili per quel settore</w:t>
+      </w:r>
+      <w:r>
+        <w:t>.</w:t>
       </w:r>
     </w:p>
     <w:p/>
@@ -9957,39 +10002,69 @@
         <w:t xml:space="preserve">. </w:t>
       </w:r>
       <w:r>
+        <w:t>Considerato che ogni atleta pratica un solo sport, esso potrà collocarsi in al più una classifica. Le performance degli atleti vengono valutati da un giudice esperto, che attribuisce una valutazione alla prestazione dell’atleta. Per ogni gara vi sono tre giudici e la valutazione verrà considerata positiva solo se almeno due giudici su tre danno un giudizio superiore al 18 (i voti sono in trentesim</w:t>
+      </w:r>
+      <w:r>
+        <w:t>i).</w:t>
+      </w:r>
+      <w:r>
+        <w:rPr>
+          <w:b/>
+          <w:bCs/>
+        </w:rPr>
+        <w:t xml:space="preserve"> </w:t>
+      </w:r>
+      <w:r>
         <w:rPr>
           <w:b/>
           <w:bCs/>
           <w:color w:val="FF0000"/>
         </w:rPr>
-        <w:t>Si  ha la necessità di conteggiare il numero di team iscritti ad una gara (circa 1 volta al giorno per mantenere le statistiche sempre aggiornate).</w:t>
+        <w:t>Data la possibilità di cambio di giudice si rende necessario considerare la possibilità di poter aggiornare i dati relativi ai giudici</w:t>
       </w:r>
       <w:r>
         <w:rPr>
           <w:color w:val="FF0000"/>
         </w:rPr>
+        <w:t>.</w:t>
+      </w:r>
+      <w:r>
+        <w:rPr>
+          <w:color w:val="FF0000"/>
+        </w:rPr>
         <w:t xml:space="preserve"> </w:t>
       </w:r>
       <w:r>
-        <w:t>Considerato che ogni atleta pratica un solo sport, esso potrà collocarsi in al più una classifica. Le performance degli atleti vengono valutati da un giudice esperto, che attribuisce una valutazione alla prestazione dell’atleta. Per ogni gara vi sono tre giudici e la valutazione verrà considerata positiva solo se almeno due giudici su tre danno un giudizio superiore al 18 (i voti sono in trentesim</w:t>
-      </w:r>
-      <w:r>
-        <w:t>i).</w:t>
-      </w:r>
-      <w:r>
-        <w:rPr>
-          <w:b/>
-          <w:bCs/>
+        <w:t>Vengono effettuate 4 gare l’anno, quindi una competizione ogni 3 mesi</w:t>
+      </w:r>
+      <w:r>
+        <w:rPr>
+          <w:color w:val="000000" w:themeColor="text1"/>
+        </w:rPr>
+        <w:t>.</w:t>
+      </w:r>
+      <w:r>
+        <w:rPr>
+          <w:color w:val="FF0000"/>
         </w:rPr>
         <w:t xml:space="preserve"> </w:t>
       </w:r>
       <w:r>
+        <w:t>La classifica viene stilata sulla base del punteggio cumulativo di ogni atleta sulle quattro performance fornite durante la gara(ogni performance ha infatti un progressivo da 1 a 3), ed il punteggio di ogni squadra verrà determinato come somma dei punteggi di tutti e 12 i componenti</w:t>
+      </w:r>
+      <w:r>
+        <w:t xml:space="preserve">. </w:t>
+      </w:r>
+      <w:r>
+        <w:t xml:space="preserve"> Al termine della competizione tutte le squadre si vedranno assegnata una posizione in classifica. </w:t>
+      </w:r>
+      <w:r>
         <w:rPr>
           <w:b/>
           <w:bCs/>
           <w:color w:val="FF0000"/>
         </w:rPr>
-        <w:t>Data la possibilità di cambio di giudice si rende necessario considerare la possibilità di poter aggiornare i dati relativi ai giudici</w:t>
+        <w:t>Si rende necessario visualizzare il posizionamento in classifica di un team alla fine di ogni gara</w:t>
       </w:r>
       <w:r>
         <w:rPr>
@@ -9998,34 +10073,37 @@
         <w:t>.</w:t>
       </w:r>
       <w:r>
-        <w:rPr>
+        <w:t xml:space="preserve"> Ogni gara si svolge in una location ed è possibile accedervi solo dopo aver comprato un biglietto, il quale ricopre esattamente un posto all’interno di un settore della location. Uno stesso utente può acquistare più biglietti ed il costo di ogni ticket dipende dal settore che si occupa. </w:t>
+      </w:r>
+      <w:r>
+        <w:rPr>
+          <w:b/>
+          <w:bCs/>
           <w:color w:val="FF0000"/>
         </w:rPr>
+        <w:t>Se un utente ha un ripensamento, può comunque cambiare il biglietto acquistato precedentemente con quello relativo ad un altro settore, a fronte di un pagamento o rimborso sulla base della differenza di costo (in media non si hanno più di 3 rimborsi al mese).</w:t>
+      </w:r>
+      <w:r>
+        <w:rPr>
+          <w:b/>
+          <w:bCs/>
+          <w:color w:val="FF0000"/>
+        </w:rPr>
         <w:t xml:space="preserve"> </w:t>
       </w:r>
       <w:r>
-        <w:t>Vengono effettuate 4 gare l’anno, quindi una competizione ogni 3 mesi</w:t>
-      </w:r>
-      <w:r>
         <w:rPr>
           <w:color w:val="000000" w:themeColor="text1"/>
         </w:rPr>
-        <w:t>.</w:t>
-      </w:r>
-      <w:r>
-        <w:rPr>
+        <w:t xml:space="preserve">Vi sono in media 50.000 spettatori ad ogni gara. </w:t>
+      </w:r>
+      <w:r>
+        <w:rPr>
+          <w:b/>
+          <w:bCs/>
           <w:color w:val="FF0000"/>
         </w:rPr>
-        <w:t xml:space="preserve"> </w:t>
-      </w:r>
-      <w:r>
-        <w:t>La classifica viene stilata sulla base del punteggio cumulativo di ogni atleta sulle quattro performance fornite durante la gara(ogni performance ha infatti un progressivo da 1 a 3), ed il punteggio di ogni squadra verrà determinato come somma dei punteggi di tutti e 12 i componenti</w:t>
-      </w:r>
-      <w:r>
-        <w:t xml:space="preserve">. </w:t>
-      </w:r>
-      <w:r>
-        <w:t xml:space="preserve"> Al termine della competizione tutte le squadre si vedranno assegnata una posizione in classifica. </w:t>
+        <w:t xml:space="preserve">Si  ha la necessità di conteggiare il numero di biglietti venduti per ogni settore </w:t>
       </w:r>
       <w:r>
         <w:rPr>
@@ -10033,24 +10111,7 @@
           <w:bCs/>
           <w:color w:val="FF0000"/>
         </w:rPr>
-        <w:t>Si rende necessario visualizzare il posizionamento in classifica di un team alla fine di ogni gara</w:t>
-      </w:r>
-      <w:r>
-        <w:rPr>
-          <w:color w:val="FF0000"/>
-        </w:rPr>
-        <w:t>.</w:t>
-      </w:r>
-      <w:r>
-        <w:t xml:space="preserve"> Ogni gara si svolge in una location ed è possibile accedervi solo dopo aver comprato un biglietto, il quale ricopre esattamente un posto all’interno di un settore della location. Uno stesso utente può acquistare più biglietti ed il costo di ogni ticket dipende dal settore che si occupa. </w:t>
-      </w:r>
-      <w:r>
-        <w:rPr>
-          <w:b/>
-          <w:bCs/>
-          <w:color w:val="FF0000"/>
-        </w:rPr>
-        <w:t>Se un utente ha un ripensamento, può comunque cambiare il biglietto acquistato precedentemente con quello relativo ad un altro settore, a fronte di un pagamento o rimborso sulla base della differenza di costo (in media non si hanno più di 3 rimborsi al mese).</w:t>
+        <w:t>(circa 1 volta al giorno per mantenere le statistiche sempre aggiornate).</w:t>
       </w:r>
     </w:p>
     <w:p>
@@ -10064,20 +10125,19 @@
     </w:p>
     <w:p/>
     <w:p/>
-    <w:p/>
-    <w:p/>
-    <w:p>
-      <w:pPr>
-        <w:ind w:left="360"/>
-      </w:pPr>
-    </w:p>
-    <w:p>
-      <w:pPr>
-        <w:ind w:left="360"/>
-      </w:pPr>
-      <w:r>
+    <w:p>
+      <w:pPr>
+        <w:ind w:firstLine="708"/>
+      </w:pPr>
+      <w:r>
+        <w:lastRenderedPageBreak/>
         <w:t>Le principali operazioni richieste dalla base di dati sono :</w:t>
       </w:r>
+    </w:p>
+    <w:p>
+      <w:pPr>
+        <w:ind w:firstLine="708"/>
+      </w:pPr>
     </w:p>
     <w:p>
       <w:pPr>
@@ -10124,7 +10184,13 @@
       </w:r>
       <w:r>
         <w:tab/>
-        <w:t>Conteggiare il numero di partecipanti ad una gara ;</w:t>
+        <w:t xml:space="preserve">Conteggiare il numero di </w:t>
+      </w:r>
+      <w:r>
+        <w:t>biglietti venduti per ogni settore</w:t>
+      </w:r>
+      <w:r>
+        <w:t>;</w:t>
       </w:r>
     </w:p>
     <w:p>
@@ -10279,6 +10345,7 @@
           <w:bCs/>
           <w:color w:val="00948B" w:themeColor="accent1" w:themeShade="BF"/>
         </w:rPr>
+        <w:lastRenderedPageBreak/>
         <w:t xml:space="preserve">Tavola dei volumi </w:t>
       </w:r>
     </w:p>
@@ -10607,11 +10674,9 @@
             <w:tcW w:w="3817" w:type="dxa"/>
           </w:tcPr>
           <w:p>
-            <w:pPr>
-              <w:rPr>
-                <w:u w:val="single"/>
-              </w:rPr>
-            </w:pPr>
+            <w:r>
+              <w:t>50.000</w:t>
+            </w:r>
           </w:p>
         </w:tc>
       </w:tr>
@@ -10625,6 +10690,37 @@
           </w:tcPr>
           <w:p>
             <w:r>
+              <w:t>Location</w:t>
+            </w:r>
+          </w:p>
+        </w:tc>
+        <w:tc>
+          <w:tcPr>
+            <w:tcW w:w="1843" w:type="dxa"/>
+          </w:tcPr>
+          <w:p>
+            <w:r>
+              <w:t>E</w:t>
+            </w:r>
+          </w:p>
+        </w:tc>
+        <w:tc>
+          <w:tcPr>
+            <w:tcW w:w="3817" w:type="dxa"/>
+          </w:tcPr>
+          <w:p/>
+        </w:tc>
+      </w:tr>
+      <w:tr>
+        <w:trPr>
+          <w:trHeight w:val="568"/>
+        </w:trPr>
+        <w:tc>
+          <w:tcPr>
+            <w:tcW w:w="2972" w:type="dxa"/>
+          </w:tcPr>
+          <w:p>
+            <w:r>
               <w:t>Valutazione</w:t>
             </w:r>
           </w:p>
@@ -10737,30 +10833,13 @@
           <w:color w:val="00948B" w:themeColor="accent1" w:themeShade="BF"/>
         </w:rPr>
       </w:pPr>
-    </w:p>
-    <w:p>
-      <w:pPr>
+      <w:r>
         <w:rPr>
           <w:b/>
           <w:bCs/>
           <w:color w:val="00948B" w:themeColor="accent1" w:themeShade="BF"/>
         </w:rPr>
-      </w:pPr>
-    </w:p>
-    <w:p>
-      <w:pPr>
-        <w:rPr>
-          <w:b/>
-          <w:bCs/>
-          <w:color w:val="00948B" w:themeColor="accent1" w:themeShade="BF"/>
-        </w:rPr>
-      </w:pPr>
-      <w:r>
-        <w:rPr>
-          <w:b/>
-          <w:bCs/>
-          <w:color w:val="00948B" w:themeColor="accent1" w:themeShade="BF"/>
-        </w:rPr>
+        <w:lastRenderedPageBreak/>
         <w:t>Tavola delle frequenze</w:t>
       </w:r>
     </w:p>
@@ -10969,7 +11048,7 @@
           </w:tcPr>
           <w:p>
             <w:r>
-              <w:t>Conteggiare il numero di partecipanti ad una gara</w:t>
+              <w:t>Conteggiare il numero di biglietti venduti per ogni settore</w:t>
             </w:r>
           </w:p>
         </w:tc>
@@ -11213,6 +11292,7 @@
           <w:bCs/>
           <w:color w:val="00948B" w:themeColor="accent1" w:themeShade="BF"/>
         </w:rPr>
+        <w:lastRenderedPageBreak/>
         <w:t>Analisi dei costi dovuti alle ridondanze</w:t>
       </w:r>
     </w:p>
@@ -11230,6 +11310,1859 @@
       </w:r>
     </w:p>
     <w:p/>
+    <w:p>
+      <w:pPr>
+        <w:rPr>
+          <w:b/>
+          <w:bCs/>
+        </w:rPr>
+      </w:pPr>
+      <w:r>
+        <w:rPr>
+          <w:b/>
+          <w:bCs/>
+        </w:rPr>
+        <w:t xml:space="preserve">Nota : </w:t>
+      </w:r>
+    </w:p>
+    <w:p>
+      <w:pPr>
+        <w:rPr>
+          <w:b/>
+          <w:bCs/>
+        </w:rPr>
+      </w:pPr>
+      <w:r>
+        <w:rPr>
+          <w:b/>
+          <w:bCs/>
+        </w:rPr>
+        <w:t>Durante l’analisi si considera il costo degli accessi in scrittura doppio rispetto a quello degli accessi in lettura</w:t>
+      </w:r>
+    </w:p>
+    <w:p>
+      <w:pPr>
+        <w:rPr>
+          <w:b/>
+          <w:bCs/>
+        </w:rPr>
+      </w:pPr>
+    </w:p>
+    <w:p>
+      <w:pPr>
+        <w:rPr>
+          <w:b/>
+          <w:bCs/>
+        </w:rPr>
+      </w:pPr>
+    </w:p>
+    <w:p>
+      <w:pPr>
+        <w:rPr>
+          <w:b/>
+          <w:bCs/>
+          <w:color w:val="00948B" w:themeColor="accent1" w:themeShade="BF"/>
+        </w:rPr>
+      </w:pPr>
+      <w:r>
+        <w:rPr>
+          <w:b/>
+          <w:bCs/>
+          <w:color w:val="00948B" w:themeColor="accent1" w:themeShade="BF"/>
+        </w:rPr>
+        <w:t>Analisi dei costi relativa all’operazione 1 :</w:t>
+      </w:r>
+    </w:p>
+    <w:p>
+      <w:pPr>
+        <w:rPr>
+          <w:b/>
+          <w:bCs/>
+          <w:color w:val="00948B" w:themeColor="accent1" w:themeShade="BF"/>
+        </w:rPr>
+      </w:pPr>
+    </w:p>
+    <w:p>
+      <w:pPr>
+        <w:rPr>
+          <w:b/>
+          <w:bCs/>
+        </w:rPr>
+      </w:pPr>
+      <w:r>
+        <w:rPr>
+          <w:b/>
+          <w:bCs/>
+        </w:rPr>
+        <w:tab/>
+      </w:r>
+      <w:r>
+        <w:rPr>
+          <w:b/>
+          <w:bCs/>
+        </w:rPr>
+        <w:tab/>
+      </w:r>
+      <w:r>
+        <w:rPr>
+          <w:b/>
+          <w:bCs/>
+        </w:rPr>
+        <w:tab/>
+      </w:r>
+      <w:r>
+        <w:rPr>
+          <w:b/>
+          <w:bCs/>
+        </w:rPr>
+        <w:tab/>
+        <w:t xml:space="preserve">Iscrivere un team alla gara </w:t>
+      </w:r>
+      <w:r>
+        <w:rPr>
+          <w:b/>
+          <w:bCs/>
+        </w:rPr>
+        <w:t>(4v/mese)</w:t>
+      </w:r>
+    </w:p>
+    <w:p>
+      <w:r>
+        <w:t>Con ridondanza :</w:t>
+      </w:r>
+    </w:p>
+    <w:p>
+      <w:pPr>
+        <w:pStyle w:val="Paragrafoelenco"/>
+        <w:numPr>
+          <w:ilvl w:val="0"/>
+          <w:numId w:val="8"/>
+        </w:numPr>
+      </w:pPr>
+      <w:r>
+        <w:t>1 scrittura in “Team”</w:t>
+      </w:r>
+    </w:p>
+    <w:p>
+      <w:pPr>
+        <w:pStyle w:val="Paragrafoelenco"/>
+        <w:numPr>
+          <w:ilvl w:val="0"/>
+          <w:numId w:val="8"/>
+        </w:numPr>
+      </w:pPr>
+      <w:r>
+        <w:t>1 lettura in “fa parte”</w:t>
+      </w:r>
+    </w:p>
+    <w:p>
+      <w:pPr>
+        <w:pStyle w:val="Paragrafoelenco"/>
+        <w:numPr>
+          <w:ilvl w:val="0"/>
+          <w:numId w:val="8"/>
+        </w:numPr>
+      </w:pPr>
+      <w:r>
+        <w:t>12 scritture in “Atleta”</w:t>
+      </w:r>
+    </w:p>
+    <w:p>
+      <w:pPr>
+        <w:pStyle w:val="Paragrafoelenco"/>
+        <w:numPr>
+          <w:ilvl w:val="0"/>
+          <w:numId w:val="8"/>
+        </w:numPr>
+      </w:pPr>
+      <w:r>
+        <w:t>1 scrittura in “Gara”</w:t>
+      </w:r>
+      <w:r>
+        <w:tab/>
+        <w:t>(per aggiornare il numero di team partecipanti)</w:t>
+      </w:r>
+    </w:p>
+    <w:p>
+      <w:pPr>
+        <w:ind w:left="360"/>
+      </w:pPr>
+      <w:r>
+        <w:t xml:space="preserve">28 letture * 4v/mese = 112 accessi/mese </w:t>
+      </w:r>
+    </w:p>
+    <w:p>
+      <w:pPr>
+        <w:ind w:left="360"/>
+      </w:pPr>
+    </w:p>
+    <w:p>
+      <w:r>
+        <w:t>Senza ridondanza :</w:t>
+      </w:r>
+    </w:p>
+    <w:p>
+      <w:pPr>
+        <w:pStyle w:val="Paragrafoelenco"/>
+        <w:numPr>
+          <w:ilvl w:val="0"/>
+          <w:numId w:val="8"/>
+        </w:numPr>
+      </w:pPr>
+      <w:r>
+        <w:t>1 scrittura in “Team”</w:t>
+      </w:r>
+    </w:p>
+    <w:p>
+      <w:pPr>
+        <w:pStyle w:val="Paragrafoelenco"/>
+        <w:numPr>
+          <w:ilvl w:val="0"/>
+          <w:numId w:val="8"/>
+        </w:numPr>
+      </w:pPr>
+      <w:r>
+        <w:t>1 lettura in “fa parte”</w:t>
+      </w:r>
+    </w:p>
+    <w:p>
+      <w:pPr>
+        <w:pStyle w:val="Paragrafoelenco"/>
+        <w:numPr>
+          <w:ilvl w:val="0"/>
+          <w:numId w:val="8"/>
+        </w:numPr>
+      </w:pPr>
+      <w:r>
+        <w:t>12 scritture in “Atleta”</w:t>
+      </w:r>
+    </w:p>
+    <w:p>
+      <w:pPr>
+        <w:pStyle w:val="Paragrafoelenco"/>
+        <w:numPr>
+          <w:ilvl w:val="0"/>
+          <w:numId w:val="8"/>
+        </w:numPr>
+      </w:pPr>
+      <w:r>
+        <w:t>1 scrittura in “Gara”</w:t>
+      </w:r>
+    </w:p>
+    <w:p>
+      <w:pPr>
+        <w:ind w:left="360"/>
+      </w:pPr>
+      <w:r>
+        <w:t xml:space="preserve">28 letture * 4v/mese = 112 accessi/mese </w:t>
+      </w:r>
+    </w:p>
+    <w:p>
+      <w:r>
+        <w:br/>
+      </w:r>
+      <w:r>
+        <w:tab/>
+      </w:r>
+    </w:p>
+    <w:p>
+      <w:pPr>
+        <w:rPr>
+          <w:b/>
+          <w:bCs/>
+          <w:color w:val="00948B" w:themeColor="accent1" w:themeShade="BF"/>
+        </w:rPr>
+      </w:pPr>
+    </w:p>
+    <w:p>
+      <w:pPr>
+        <w:rPr>
+          <w:b/>
+          <w:bCs/>
+          <w:color w:val="00948B" w:themeColor="accent1" w:themeShade="BF"/>
+        </w:rPr>
+      </w:pPr>
+    </w:p>
+    <w:p>
+      <w:pPr>
+        <w:rPr>
+          <w:b/>
+          <w:bCs/>
+          <w:color w:val="00948B" w:themeColor="accent1" w:themeShade="BF"/>
+        </w:rPr>
+      </w:pPr>
+    </w:p>
+    <w:p>
+      <w:r>
+        <w:rPr>
+          <w:b/>
+          <w:bCs/>
+          <w:color w:val="00948B" w:themeColor="accent1" w:themeShade="BF"/>
+        </w:rPr>
+        <w:lastRenderedPageBreak/>
+        <w:t xml:space="preserve">Analisi dei costi relativa all’operazione </w:t>
+      </w:r>
+      <w:r>
+        <w:rPr>
+          <w:b/>
+          <w:bCs/>
+          <w:color w:val="00948B" w:themeColor="accent1" w:themeShade="BF"/>
+        </w:rPr>
+        <w:t>2</w:t>
+      </w:r>
+      <w:r>
+        <w:rPr>
+          <w:b/>
+          <w:bCs/>
+          <w:color w:val="00948B" w:themeColor="accent1" w:themeShade="BF"/>
+        </w:rPr>
+        <w:t xml:space="preserve"> :</w:t>
+      </w:r>
+    </w:p>
+    <w:p>
+      <w:pPr>
+        <w:rPr>
+          <w:b/>
+          <w:bCs/>
+          <w:color w:val="00948B" w:themeColor="accent1" w:themeShade="BF"/>
+        </w:rPr>
+      </w:pPr>
+    </w:p>
+    <w:p>
+      <w:pPr>
+        <w:rPr>
+          <w:b/>
+          <w:bCs/>
+        </w:rPr>
+      </w:pPr>
+      <w:r>
+        <w:rPr>
+          <w:b/>
+          <w:bCs/>
+        </w:rPr>
+        <w:tab/>
+      </w:r>
+      <w:r>
+        <w:rPr>
+          <w:b/>
+          <w:bCs/>
+        </w:rPr>
+        <w:tab/>
+      </w:r>
+      <w:r>
+        <w:rPr>
+          <w:b/>
+          <w:bCs/>
+        </w:rPr>
+        <w:tab/>
+        <w:t xml:space="preserve">Modificare i dati di un team già iscritto alla gara </w:t>
+      </w:r>
+      <w:r>
+        <w:rPr>
+          <w:b/>
+          <w:bCs/>
+        </w:rPr>
+        <w:t>(2v/mese)</w:t>
+      </w:r>
+    </w:p>
+    <w:p>
+      <w:pPr>
+        <w:rPr>
+          <w:b/>
+          <w:bCs/>
+        </w:rPr>
+      </w:pPr>
+    </w:p>
+    <w:p>
+      <w:pPr>
+        <w:rPr>
+          <w:b/>
+          <w:bCs/>
+          <w:i/>
+          <w:iCs/>
+        </w:rPr>
+      </w:pPr>
+      <w:r>
+        <w:rPr>
+          <w:b/>
+          <w:bCs/>
+          <w:i/>
+          <w:iCs/>
+        </w:rPr>
+        <w:t>Si potrebbe supporre che la modifica riguardi anche il coach relativo al team</w:t>
+      </w:r>
+    </w:p>
+    <w:p>
+      <w:pPr>
+        <w:rPr>
+          <w:b/>
+          <w:bCs/>
+          <w:i/>
+          <w:iCs/>
+        </w:rPr>
+      </w:pPr>
+    </w:p>
+    <w:p>
+      <w:r>
+        <w:t>Con ridondanza :</w:t>
+      </w:r>
+    </w:p>
+    <w:p>
+      <w:pPr>
+        <w:pStyle w:val="Paragrafoelenco"/>
+        <w:numPr>
+          <w:ilvl w:val="0"/>
+          <w:numId w:val="8"/>
+        </w:numPr>
+      </w:pPr>
+      <w:r>
+        <w:t>1 scrittura in “Team”</w:t>
+      </w:r>
+    </w:p>
+    <w:p>
+      <w:pPr>
+        <w:pStyle w:val="Paragrafoelenco"/>
+        <w:numPr>
+          <w:ilvl w:val="0"/>
+          <w:numId w:val="8"/>
+        </w:numPr>
+      </w:pPr>
+      <w:r>
+        <w:t>1 lettura in “</w:t>
+      </w:r>
+      <w:r>
+        <w:t>allena</w:t>
+      </w:r>
+      <w:r>
+        <w:t>”</w:t>
+      </w:r>
+    </w:p>
+    <w:p>
+      <w:pPr>
+        <w:pStyle w:val="Paragrafoelenco"/>
+        <w:numPr>
+          <w:ilvl w:val="0"/>
+          <w:numId w:val="8"/>
+        </w:numPr>
+      </w:pPr>
+      <w:r>
+        <w:t>1 scrittur</w:t>
+      </w:r>
+      <w:r>
+        <w:t>a</w:t>
+      </w:r>
+      <w:r>
+        <w:t xml:space="preserve"> in “</w:t>
+      </w:r>
+      <w:r>
+        <w:t>Coach</w:t>
+      </w:r>
+      <w:r>
+        <w:t>”</w:t>
+      </w:r>
+    </w:p>
+    <w:p>
+      <w:pPr>
+        <w:ind w:left="360"/>
+      </w:pPr>
+      <w:r>
+        <w:t>5</w:t>
+      </w:r>
+      <w:r>
+        <w:t xml:space="preserve"> letture * </w:t>
+      </w:r>
+      <w:r>
+        <w:t>2</w:t>
+      </w:r>
+      <w:r>
+        <w:t>v/mese = 1</w:t>
+      </w:r>
+      <w:r>
+        <w:t>0</w:t>
+      </w:r>
+      <w:r>
+        <w:t xml:space="preserve"> accessi/mese </w:t>
+      </w:r>
+    </w:p>
+    <w:p>
+      <w:pPr>
+        <w:ind w:left="360"/>
+      </w:pPr>
+    </w:p>
+    <w:p>
+      <w:r>
+        <w:t>Senza ridondanza :</w:t>
+      </w:r>
+    </w:p>
+    <w:p>
+      <w:pPr>
+        <w:pStyle w:val="Paragrafoelenco"/>
+        <w:numPr>
+          <w:ilvl w:val="0"/>
+          <w:numId w:val="8"/>
+        </w:numPr>
+      </w:pPr>
+      <w:r>
+        <w:t>1 scrittura in “Team”</w:t>
+      </w:r>
+    </w:p>
+    <w:p>
+      <w:pPr>
+        <w:pStyle w:val="Paragrafoelenco"/>
+        <w:numPr>
+          <w:ilvl w:val="0"/>
+          <w:numId w:val="8"/>
+        </w:numPr>
+      </w:pPr>
+      <w:r>
+        <w:t>1 lettura in “allena”</w:t>
+      </w:r>
+    </w:p>
+    <w:p>
+      <w:pPr>
+        <w:pStyle w:val="Paragrafoelenco"/>
+        <w:numPr>
+          <w:ilvl w:val="0"/>
+          <w:numId w:val="8"/>
+        </w:numPr>
+      </w:pPr>
+      <w:r>
+        <w:t>1 scrittura in “Coach”</w:t>
+      </w:r>
+    </w:p>
+    <w:p>
+      <w:pPr>
+        <w:ind w:left="360"/>
+      </w:pPr>
+      <w:r>
+        <w:t>5 letture * 2v/mese = 10 accessi/mese</w:t>
+      </w:r>
+    </w:p>
+    <w:p>
+      <w:pPr>
+        <w:ind w:left="360"/>
+      </w:pPr>
+    </w:p>
+    <w:p>
+      <w:pPr>
+        <w:ind w:left="360"/>
+      </w:pPr>
+    </w:p>
+    <w:p>
+      <w:pPr>
+        <w:ind w:left="360"/>
+      </w:pPr>
+    </w:p>
+    <w:p>
+      <w:pPr>
+        <w:ind w:left="360"/>
+      </w:pPr>
+    </w:p>
+    <w:p>
+      <w:pPr>
+        <w:ind w:left="360"/>
+      </w:pPr>
+    </w:p>
+    <w:p>
+      <w:pPr>
+        <w:ind w:left="360"/>
+      </w:pPr>
+    </w:p>
+    <w:p/>
+    <w:p/>
+    <w:p>
+      <w:pPr>
+        <w:rPr>
+          <w:b/>
+          <w:bCs/>
+          <w:color w:val="00948B" w:themeColor="accent1" w:themeShade="BF"/>
+        </w:rPr>
+      </w:pPr>
+    </w:p>
+    <w:p>
+      <w:pPr>
+        <w:rPr>
+          <w:b/>
+          <w:bCs/>
+          <w:color w:val="00948B" w:themeColor="accent1" w:themeShade="BF"/>
+        </w:rPr>
+      </w:pPr>
+    </w:p>
+    <w:p>
+      <w:pPr>
+        <w:rPr>
+          <w:b/>
+          <w:bCs/>
+          <w:color w:val="00948B" w:themeColor="accent1" w:themeShade="BF"/>
+        </w:rPr>
+      </w:pPr>
+    </w:p>
+    <w:p>
+      <w:pPr>
+        <w:rPr>
+          <w:b/>
+          <w:bCs/>
+          <w:color w:val="00948B" w:themeColor="accent1" w:themeShade="BF"/>
+        </w:rPr>
+      </w:pPr>
+    </w:p>
+    <w:p>
+      <w:pPr>
+        <w:rPr>
+          <w:b/>
+          <w:bCs/>
+          <w:color w:val="00948B" w:themeColor="accent1" w:themeShade="BF"/>
+        </w:rPr>
+      </w:pPr>
+      <w:r>
+        <w:rPr>
+          <w:b/>
+          <w:bCs/>
+          <w:color w:val="00948B" w:themeColor="accent1" w:themeShade="BF"/>
+        </w:rPr>
+        <w:lastRenderedPageBreak/>
+        <w:t xml:space="preserve">Analisi dei costi relativa all’operazione </w:t>
+      </w:r>
+      <w:r>
+        <w:rPr>
+          <w:b/>
+          <w:bCs/>
+          <w:color w:val="00948B" w:themeColor="accent1" w:themeShade="BF"/>
+        </w:rPr>
+        <w:t>3</w:t>
+      </w:r>
+      <w:r>
+        <w:rPr>
+          <w:b/>
+          <w:bCs/>
+          <w:color w:val="00948B" w:themeColor="accent1" w:themeShade="BF"/>
+        </w:rPr>
+        <w:t xml:space="preserve"> :</w:t>
+      </w:r>
+    </w:p>
+    <w:p>
+      <w:pPr>
+        <w:rPr>
+          <w:b/>
+          <w:bCs/>
+          <w:color w:val="00948B" w:themeColor="accent1" w:themeShade="BF"/>
+        </w:rPr>
+      </w:pPr>
+    </w:p>
+    <w:p>
+      <w:pPr>
+        <w:ind w:left="708" w:firstLine="708"/>
+        <w:rPr>
+          <w:b/>
+          <w:bCs/>
+        </w:rPr>
+      </w:pPr>
+      <w:r>
+        <w:rPr>
+          <w:b/>
+          <w:bCs/>
+        </w:rPr>
+        <w:t>Modificare il prezzo ed il settore a cui si riferisce il biglietto(</w:t>
+      </w:r>
+      <w:r>
+        <w:rPr>
+          <w:b/>
+          <w:bCs/>
+        </w:rPr>
+        <w:t>3v/mese</w:t>
+      </w:r>
+      <w:r>
+        <w:rPr>
+          <w:b/>
+          <w:bCs/>
+        </w:rPr>
+        <w:t>)</w:t>
+      </w:r>
+    </w:p>
+    <w:p>
+      <w:pPr>
+        <w:ind w:left="708" w:firstLine="708"/>
+        <w:rPr>
+          <w:b/>
+          <w:bCs/>
+        </w:rPr>
+      </w:pPr>
+    </w:p>
+    <w:p>
+      <w:pPr>
+        <w:rPr>
+          <w:b/>
+          <w:bCs/>
+          <w:i/>
+          <w:iCs/>
+        </w:rPr>
+      </w:pPr>
+      <w:r>
+        <w:rPr>
+          <w:b/>
+          <w:bCs/>
+          <w:i/>
+          <w:iCs/>
+        </w:rPr>
+        <w:t>Una modifica di questo tipo implica le seguenti operazioni:</w:t>
+      </w:r>
+    </w:p>
+    <w:p>
+      <w:pPr>
+        <w:pStyle w:val="Paragrafoelenco"/>
+        <w:numPr>
+          <w:ilvl w:val="0"/>
+          <w:numId w:val="10"/>
+        </w:numPr>
+        <w:rPr>
+          <w:b/>
+          <w:bCs/>
+          <w:i/>
+          <w:iCs/>
+        </w:rPr>
+      </w:pPr>
+      <w:r>
+        <w:rPr>
+          <w:b/>
+          <w:bCs/>
+          <w:i/>
+          <w:iCs/>
+        </w:rPr>
+        <w:t xml:space="preserve">Si restituisce il biglietto di un settore , quindi si </w:t>
+      </w:r>
+      <w:r>
+        <w:rPr>
+          <w:b/>
+          <w:bCs/>
+          <w:i/>
+          <w:iCs/>
+        </w:rPr>
+        <w:t>decrementa</w:t>
+      </w:r>
+      <w:r>
+        <w:rPr>
+          <w:b/>
+          <w:bCs/>
+          <w:i/>
+          <w:iCs/>
+        </w:rPr>
+        <w:t xml:space="preserve"> il numero di biglietti</w:t>
+      </w:r>
+      <w:r>
+        <w:rPr>
+          <w:b/>
+          <w:bCs/>
+          <w:i/>
+          <w:iCs/>
+        </w:rPr>
+        <w:t xml:space="preserve"> venduti</w:t>
+      </w:r>
+      <w:r>
+        <w:rPr>
+          <w:b/>
+          <w:bCs/>
+          <w:i/>
+          <w:iCs/>
+        </w:rPr>
+        <w:t xml:space="preserve"> per quel determinat</w:t>
+      </w:r>
+      <w:r>
+        <w:rPr>
+          <w:b/>
+          <w:bCs/>
+          <w:i/>
+          <w:iCs/>
+        </w:rPr>
+        <w:t>o</w:t>
+      </w:r>
+      <w:r>
+        <w:rPr>
+          <w:b/>
+          <w:bCs/>
+          <w:i/>
+          <w:iCs/>
+        </w:rPr>
+        <w:t xml:space="preserve"> </w:t>
+      </w:r>
+      <w:r>
+        <w:rPr>
+          <w:b/>
+          <w:bCs/>
+          <w:i/>
+          <w:iCs/>
+        </w:rPr>
+        <w:t>settore</w:t>
+      </w:r>
+    </w:p>
+    <w:p>
+      <w:pPr>
+        <w:pStyle w:val="Paragrafoelenco"/>
+        <w:numPr>
+          <w:ilvl w:val="0"/>
+          <w:numId w:val="10"/>
+        </w:numPr>
+        <w:rPr>
+          <w:b/>
+          <w:bCs/>
+          <w:i/>
+          <w:iCs/>
+        </w:rPr>
+      </w:pPr>
+      <w:r>
+        <w:rPr>
+          <w:b/>
+          <w:bCs/>
+          <w:i/>
+          <w:iCs/>
+        </w:rPr>
+        <w:t xml:space="preserve">Si concede il biglietto del nuovo settore, quindi si ha un altro accesso per </w:t>
+      </w:r>
+      <w:r>
+        <w:rPr>
+          <w:b/>
+          <w:bCs/>
+          <w:i/>
+          <w:iCs/>
+        </w:rPr>
+        <w:t>incrementare</w:t>
+      </w:r>
+      <w:r>
+        <w:rPr>
+          <w:b/>
+          <w:bCs/>
+          <w:i/>
+          <w:iCs/>
+        </w:rPr>
+        <w:t xml:space="preserve"> il numero di biglietti </w:t>
+      </w:r>
+      <w:r>
+        <w:rPr>
+          <w:b/>
+          <w:bCs/>
+          <w:i/>
+          <w:iCs/>
+        </w:rPr>
+        <w:t>venduti</w:t>
+      </w:r>
+      <w:r>
+        <w:rPr>
+          <w:b/>
+          <w:bCs/>
+          <w:i/>
+          <w:iCs/>
+        </w:rPr>
+        <w:t xml:space="preserve"> per </w:t>
+      </w:r>
+      <w:r>
+        <w:rPr>
+          <w:b/>
+          <w:bCs/>
+          <w:i/>
+          <w:iCs/>
+        </w:rPr>
+        <w:t>il nuovo settore</w:t>
+      </w:r>
+    </w:p>
+    <w:p>
+      <w:pPr>
+        <w:ind w:left="708" w:firstLine="708"/>
+        <w:rPr>
+          <w:b/>
+          <w:bCs/>
+        </w:rPr>
+      </w:pPr>
+    </w:p>
+    <w:p>
+      <w:r>
+        <w:t>Con ridondanza :</w:t>
+      </w:r>
+    </w:p>
+    <w:p>
+      <w:pPr>
+        <w:pStyle w:val="Paragrafoelenco"/>
+        <w:numPr>
+          <w:ilvl w:val="0"/>
+          <w:numId w:val="8"/>
+        </w:numPr>
+      </w:pPr>
+      <w:r>
+        <w:t xml:space="preserve">1 </w:t>
+      </w:r>
+      <w:r>
+        <w:t>lettura</w:t>
+      </w:r>
+      <w:r>
+        <w:t xml:space="preserve"> in “</w:t>
+      </w:r>
+      <w:r>
+        <w:t>Location</w:t>
+      </w:r>
+      <w:r>
+        <w:t>”</w:t>
+      </w:r>
+    </w:p>
+    <w:p>
+      <w:pPr>
+        <w:pStyle w:val="Paragrafoelenco"/>
+        <w:numPr>
+          <w:ilvl w:val="0"/>
+          <w:numId w:val="8"/>
+        </w:numPr>
+      </w:pPr>
+      <w:r>
+        <w:t>1 lettura in “</w:t>
+      </w:r>
+      <w:r>
+        <w:t>Associato</w:t>
+      </w:r>
+      <w:r>
+        <w:t>”</w:t>
+      </w:r>
+    </w:p>
+    <w:p>
+      <w:pPr>
+        <w:pStyle w:val="Paragrafoelenco"/>
+        <w:numPr>
+          <w:ilvl w:val="0"/>
+          <w:numId w:val="8"/>
+        </w:numPr>
+      </w:pPr>
+      <w:r>
+        <w:t>2</w:t>
+      </w:r>
+      <w:r>
+        <w:t xml:space="preserve"> scrittur</w:t>
+      </w:r>
+      <w:r>
+        <w:t>e</w:t>
+      </w:r>
+      <w:r>
+        <w:t xml:space="preserve"> in “</w:t>
+      </w:r>
+      <w:r>
+        <w:t>Biglietto</w:t>
+      </w:r>
+      <w:r>
+        <w:t>”</w:t>
+      </w:r>
+    </w:p>
+    <w:p>
+      <w:pPr>
+        <w:ind w:left="360"/>
+      </w:pPr>
+      <w:r>
+        <w:t>6</w:t>
+      </w:r>
+      <w:r>
+        <w:t xml:space="preserve"> letture * </w:t>
+      </w:r>
+      <w:r>
+        <w:t>3</w:t>
+      </w:r>
+      <w:r>
+        <w:t>v/mese = 1</w:t>
+      </w:r>
+      <w:r>
+        <w:t>8</w:t>
+      </w:r>
+      <w:r>
+        <w:t xml:space="preserve"> accessi/mese </w:t>
+      </w:r>
+    </w:p>
+    <w:p>
+      <w:pPr>
+        <w:ind w:left="360"/>
+      </w:pPr>
+    </w:p>
+    <w:p>
+      <w:r>
+        <w:t>Senza ridondanza :</w:t>
+      </w:r>
+    </w:p>
+    <w:p>
+      <w:pPr>
+        <w:pStyle w:val="Paragrafoelenco"/>
+        <w:numPr>
+          <w:ilvl w:val="0"/>
+          <w:numId w:val="8"/>
+        </w:numPr>
+      </w:pPr>
+      <w:r>
+        <w:t>1 scrittura in “</w:t>
+      </w:r>
+      <w:r>
+        <w:t>Biglietto</w:t>
+      </w:r>
+      <w:r>
+        <w:t>”</w:t>
+      </w:r>
+      <w:r>
+        <w:tab/>
+        <w:t>(per modificare il settore di riferimento)</w:t>
+      </w:r>
+    </w:p>
+    <w:p>
+      <w:pPr>
+        <w:ind w:left="360"/>
+      </w:pPr>
+      <w:r>
+        <w:t>2</w:t>
+      </w:r>
+      <w:r>
+        <w:t xml:space="preserve"> letture * </w:t>
+      </w:r>
+      <w:r>
+        <w:t>3</w:t>
+      </w:r>
+      <w:r>
+        <w:t xml:space="preserve">v/mese = </w:t>
+      </w:r>
+      <w:r>
+        <w:t>6</w:t>
+      </w:r>
+      <w:r>
+        <w:t xml:space="preserve"> accessi/mese </w:t>
+      </w:r>
+    </w:p>
+    <w:p>
+      <w:pPr>
+        <w:ind w:left="360"/>
+      </w:pPr>
+    </w:p>
+    <w:p>
+      <w:pPr>
+        <w:ind w:left="360"/>
+      </w:pPr>
+      <w:r>
+        <w:t xml:space="preserve"> </w:t>
+      </w:r>
+    </w:p>
+    <w:p>
+      <w:pPr>
+        <w:rPr>
+          <w:u w:val="single"/>
+        </w:rPr>
+      </w:pPr>
+    </w:p>
+    <w:p>
+      <w:pPr>
+        <w:rPr>
+          <w:u w:val="single"/>
+        </w:rPr>
+      </w:pPr>
+    </w:p>
+    <w:p>
+      <w:pPr>
+        <w:tabs>
+          <w:tab w:val="left" w:pos="3728"/>
+        </w:tabs>
+        <w:rPr>
+          <w:u w:val="single"/>
+        </w:rPr>
+      </w:pPr>
+    </w:p>
+    <w:p>
+      <w:pPr>
+        <w:tabs>
+          <w:tab w:val="left" w:pos="3728"/>
+        </w:tabs>
+        <w:rPr>
+          <w:u w:val="single"/>
+        </w:rPr>
+      </w:pPr>
+    </w:p>
+    <w:p>
+      <w:pPr>
+        <w:tabs>
+          <w:tab w:val="left" w:pos="3728"/>
+        </w:tabs>
+        <w:rPr>
+          <w:u w:val="single"/>
+        </w:rPr>
+      </w:pPr>
+    </w:p>
+    <w:p>
+      <w:pPr>
+        <w:tabs>
+          <w:tab w:val="left" w:pos="3728"/>
+        </w:tabs>
+        <w:rPr>
+          <w:u w:val="single"/>
+        </w:rPr>
+      </w:pPr>
+    </w:p>
+    <w:p>
+      <w:pPr>
+        <w:tabs>
+          <w:tab w:val="left" w:pos="3728"/>
+        </w:tabs>
+        <w:rPr>
+          <w:u w:val="single"/>
+        </w:rPr>
+      </w:pPr>
+    </w:p>
+    <w:p>
+      <w:pPr>
+        <w:rPr>
+          <w:b/>
+          <w:bCs/>
+          <w:color w:val="00948B" w:themeColor="accent1" w:themeShade="BF"/>
+        </w:rPr>
+      </w:pPr>
+    </w:p>
+    <w:p>
+      <w:pPr>
+        <w:rPr>
+          <w:b/>
+          <w:bCs/>
+          <w:color w:val="00948B" w:themeColor="accent1" w:themeShade="BF"/>
+        </w:rPr>
+      </w:pPr>
+    </w:p>
+    <w:p>
+      <w:pPr>
+        <w:rPr>
+          <w:b/>
+          <w:bCs/>
+          <w:color w:val="00948B" w:themeColor="accent1" w:themeShade="BF"/>
+        </w:rPr>
+      </w:pPr>
+      <w:r>
+        <w:rPr>
+          <w:b/>
+          <w:bCs/>
+          <w:color w:val="00948B" w:themeColor="accent1" w:themeShade="BF"/>
+        </w:rPr>
+        <w:lastRenderedPageBreak/>
+        <w:t xml:space="preserve">Analisi dei costi relativa all’operazione </w:t>
+      </w:r>
+      <w:r>
+        <w:rPr>
+          <w:b/>
+          <w:bCs/>
+          <w:color w:val="00948B" w:themeColor="accent1" w:themeShade="BF"/>
+        </w:rPr>
+        <w:t>4</w:t>
+      </w:r>
+      <w:r>
+        <w:rPr>
+          <w:b/>
+          <w:bCs/>
+          <w:color w:val="00948B" w:themeColor="accent1" w:themeShade="BF"/>
+        </w:rPr>
+        <w:t xml:space="preserve"> :</w:t>
+      </w:r>
+    </w:p>
+    <w:p>
+      <w:pPr>
+        <w:rPr>
+          <w:b/>
+          <w:bCs/>
+          <w:color w:val="00948B" w:themeColor="accent1" w:themeShade="BF"/>
+        </w:rPr>
+      </w:pPr>
+    </w:p>
+    <w:p>
+      <w:pPr>
+        <w:ind w:left="708" w:firstLine="708"/>
+        <w:rPr>
+          <w:b/>
+          <w:bCs/>
+        </w:rPr>
+      </w:pPr>
+      <w:r>
+        <w:rPr>
+          <w:b/>
+          <w:bCs/>
+        </w:rPr>
+        <w:t>Conteggiare il numero di biglietti venduti per ogni settore</w:t>
+      </w:r>
+      <w:r>
+        <w:rPr>
+          <w:b/>
+          <w:bCs/>
+        </w:rPr>
+        <w:t xml:space="preserve"> </w:t>
+      </w:r>
+      <w:r>
+        <w:rPr>
+          <w:b/>
+          <w:bCs/>
+        </w:rPr>
+        <w:t>(</w:t>
+      </w:r>
+      <w:r>
+        <w:rPr>
+          <w:b/>
+          <w:bCs/>
+        </w:rPr>
+        <w:t>1</w:t>
+      </w:r>
+      <w:r>
+        <w:rPr>
+          <w:b/>
+          <w:bCs/>
+        </w:rPr>
+        <w:t>v/</w:t>
+      </w:r>
+      <w:r>
+        <w:rPr>
+          <w:b/>
+          <w:bCs/>
+        </w:rPr>
+        <w:t>giorno)</w:t>
+      </w:r>
+    </w:p>
+    <w:p>
+      <w:pPr>
+        <w:ind w:left="708" w:firstLine="708"/>
+        <w:rPr>
+          <w:b/>
+          <w:bCs/>
+        </w:rPr>
+      </w:pPr>
+    </w:p>
+    <w:p>
+      <w:pPr>
+        <w:rPr>
+          <w:b/>
+          <w:bCs/>
+          <w:i/>
+          <w:iCs/>
+        </w:rPr>
+      </w:pPr>
+      <w:r>
+        <w:rPr>
+          <w:b/>
+          <w:bCs/>
+          <w:i/>
+          <w:iCs/>
+        </w:rPr>
+        <w:t>Per un diretto confronto con l’analisi delle prime tre operazioni, consideriamo anche la frequenza di questa operazione in accessi al mese . Rapportiamo 1v/g a 30v/mese e proseguiamo con l’analisi dei costi.</w:t>
+      </w:r>
+    </w:p>
+    <w:p>
+      <w:pPr>
+        <w:ind w:left="708" w:firstLine="708"/>
+        <w:rPr>
+          <w:b/>
+          <w:bCs/>
+        </w:rPr>
+      </w:pPr>
+    </w:p>
+    <w:p>
+      <w:r>
+        <w:t>Con ridondanza :</w:t>
+      </w:r>
+    </w:p>
+    <w:p>
+      <w:pPr>
+        <w:pStyle w:val="Paragrafoelenco"/>
+        <w:numPr>
+          <w:ilvl w:val="0"/>
+          <w:numId w:val="8"/>
+        </w:numPr>
+      </w:pPr>
+      <w:r>
+        <w:t>1 lettura in “</w:t>
+      </w:r>
+      <w:r>
+        <w:t>Location</w:t>
+      </w:r>
+      <w:r>
+        <w:t>”</w:t>
+      </w:r>
+    </w:p>
+    <w:p>
+      <w:pPr>
+        <w:pStyle w:val="Paragrafoelenco"/>
+        <w:numPr>
+          <w:ilvl w:val="0"/>
+          <w:numId w:val="8"/>
+        </w:numPr>
+      </w:pPr>
+      <w:r>
+        <w:t>1 lettura in “</w:t>
+      </w:r>
+      <w:r>
+        <w:t>Associato</w:t>
+      </w:r>
+      <w:r>
+        <w:t>”</w:t>
+      </w:r>
+    </w:p>
+    <w:p>
+      <w:pPr>
+        <w:pStyle w:val="Paragrafoelenco"/>
+        <w:numPr>
+          <w:ilvl w:val="0"/>
+          <w:numId w:val="8"/>
+        </w:numPr>
+      </w:pPr>
+      <w:r>
+        <w:t>1 lettura in “Biglietto”</w:t>
+      </w:r>
+    </w:p>
+    <w:p>
+      <w:pPr>
+        <w:ind w:left="360"/>
+      </w:pPr>
+      <w:r>
+        <w:t xml:space="preserve">3 </w:t>
+      </w:r>
+      <w:r>
+        <w:t>lettur</w:t>
+      </w:r>
+      <w:r>
+        <w:t>e</w:t>
+      </w:r>
+      <w:r>
+        <w:t xml:space="preserve"> * 3</w:t>
+      </w:r>
+      <w:r>
+        <w:t xml:space="preserve">0 </w:t>
+      </w:r>
+      <w:r>
+        <w:t xml:space="preserve">v/mese = </w:t>
+      </w:r>
+      <w:r>
+        <w:t>90</w:t>
+      </w:r>
+      <w:r>
+        <w:t xml:space="preserve"> accessi/mese </w:t>
+      </w:r>
+    </w:p>
+    <w:p>
+      <w:pPr>
+        <w:ind w:left="360"/>
+      </w:pPr>
+    </w:p>
+    <w:p>
+      <w:pPr>
+        <w:ind w:left="360"/>
+        <w:rPr>
+          <w:b/>
+          <w:bCs/>
+        </w:rPr>
+      </w:pPr>
+      <w:r>
+        <w:rPr>
+          <w:b/>
+          <w:bCs/>
+        </w:rPr>
+        <w:t>Da</w:t>
+      </w:r>
+      <w:r>
+        <w:rPr>
+          <w:b/>
+          <w:bCs/>
+        </w:rPr>
+        <w:t xml:space="preserve">lla tabella dei volumi è noto che in media ad ogni gara assistono 50.000 persone. Sia </w:t>
+      </w:r>
+      <w:proofErr w:type="spellStart"/>
+      <w:r>
+        <w:rPr>
+          <w:b/>
+          <w:bCs/>
+        </w:rPr>
+        <w:t>X</w:t>
+      </w:r>
+      <w:proofErr w:type="spellEnd"/>
+      <w:r>
+        <w:rPr>
+          <w:b/>
+          <w:bCs/>
+        </w:rPr>
+        <w:t xml:space="preserve"> il numero di settori per la location in questione. Si avranno allora circa 50.000/X persone per ogni location, di conseguenza anche 50.000/x biglietti :</w:t>
+      </w:r>
+    </w:p>
+    <w:p>
+      <w:r>
+        <w:t>Senza ridondanza :</w:t>
+      </w:r>
+    </w:p>
+    <w:p>
+      <w:pPr>
+        <w:pStyle w:val="Paragrafoelenco"/>
+        <w:numPr>
+          <w:ilvl w:val="0"/>
+          <w:numId w:val="8"/>
+        </w:numPr>
+      </w:pPr>
+      <w:r>
+        <w:t>1 lettura in “Location”</w:t>
+      </w:r>
+    </w:p>
+    <w:p>
+      <w:pPr>
+        <w:pStyle w:val="Paragrafoelenco"/>
+        <w:numPr>
+          <w:ilvl w:val="0"/>
+          <w:numId w:val="8"/>
+        </w:numPr>
+      </w:pPr>
+      <w:r>
+        <w:t>1 lettura in “Associato”</w:t>
+      </w:r>
+    </w:p>
+    <w:p>
+      <w:pPr>
+        <w:pStyle w:val="Paragrafoelenco"/>
+        <w:numPr>
+          <w:ilvl w:val="0"/>
+          <w:numId w:val="8"/>
+        </w:numPr>
+      </w:pPr>
+      <w:r>
+        <w:t>50.000/x</w:t>
+      </w:r>
+      <w:r>
+        <w:t xml:space="preserve"> lettura in “Biglietto”</w:t>
+      </w:r>
+    </w:p>
+    <w:p>
+      <w:pPr>
+        <w:ind w:left="360"/>
+      </w:pPr>
+      <w:r>
+        <w:t>(50.000/X + 2)</w:t>
+      </w:r>
+      <w:r>
+        <w:t xml:space="preserve"> letture * 30 v/mese = </w:t>
+      </w:r>
+      <w:r>
+        <w:t xml:space="preserve"> </w:t>
+      </w:r>
+      <w:r>
+        <w:t>1.500.060/X</w:t>
+      </w:r>
+      <w:r>
+        <w:t xml:space="preserve"> </w:t>
+      </w:r>
+      <w:r>
+        <w:t>accessi/mese</w:t>
+      </w:r>
+    </w:p>
+    <w:p>
+      <w:pPr>
+        <w:ind w:left="360"/>
+      </w:pPr>
+    </w:p>
+    <w:p>
+      <w:pPr>
+        <w:ind w:left="360"/>
+      </w:pPr>
+    </w:p>
+    <w:p>
+      <w:pPr>
+        <w:ind w:left="360"/>
+      </w:pPr>
+    </w:p>
+    <w:p>
+      <w:pPr>
+        <w:ind w:left="360"/>
+      </w:pPr>
+    </w:p>
+    <w:p>
+      <w:pPr>
+        <w:ind w:left="360"/>
+      </w:pPr>
+    </w:p>
+    <w:p>
+      <w:pPr>
+        <w:ind w:left="360"/>
+      </w:pPr>
+    </w:p>
+    <w:p>
+      <w:pPr>
+        <w:ind w:left="360"/>
+      </w:pPr>
+    </w:p>
+    <w:p>
+      <w:pPr>
+        <w:ind w:left="360"/>
+      </w:pPr>
+    </w:p>
+    <w:p/>
+    <w:p>
+      <w:pPr>
+        <w:rPr>
+          <w:b/>
+          <w:bCs/>
+          <w:color w:val="00948B" w:themeColor="accent1" w:themeShade="BF"/>
+        </w:rPr>
+      </w:pPr>
+      <w:r>
+        <w:rPr>
+          <w:b/>
+          <w:bCs/>
+          <w:color w:val="00948B" w:themeColor="accent1" w:themeShade="BF"/>
+        </w:rPr>
+        <w:lastRenderedPageBreak/>
+        <w:t>Conseguenze  delle analisi dei costi</w:t>
+      </w:r>
+    </w:p>
+    <w:p/>
+    <w:p>
+      <w:r>
+        <w:t>Procediamo sommando il numero si accessi e valutando se conviene mantenere o togliere l’attributo ridondante :</w:t>
+      </w:r>
+    </w:p>
+    <w:p>
+      <w:pPr>
+        <w:ind w:left="360"/>
+      </w:pPr>
+    </w:p>
+    <w:p>
+      <w:r>
+        <w:t>Con ridondanza :</w:t>
+      </w:r>
+    </w:p>
+    <w:p>
+      <w:pPr>
+        <w:pStyle w:val="Paragrafoelenco"/>
+        <w:numPr>
+          <w:ilvl w:val="0"/>
+          <w:numId w:val="8"/>
+        </w:numPr>
+      </w:pPr>
+      <w:r>
+        <w:t>Operazione1 :</w:t>
+      </w:r>
+      <w:r>
+        <w:t xml:space="preserve"> </w:t>
+      </w:r>
+      <w:r>
+        <w:tab/>
+        <w:t>112v/mese</w:t>
+      </w:r>
+    </w:p>
+    <w:p>
+      <w:pPr>
+        <w:pStyle w:val="Paragrafoelenco"/>
+        <w:numPr>
+          <w:ilvl w:val="0"/>
+          <w:numId w:val="8"/>
+        </w:numPr>
+      </w:pPr>
+      <w:r>
+        <w:t>Operazione</w:t>
+      </w:r>
+      <w:r>
+        <w:t>2</w:t>
+      </w:r>
+      <w:r>
+        <w:t xml:space="preserve"> :</w:t>
+      </w:r>
+      <w:r>
+        <w:tab/>
+        <w:t>10v/mese</w:t>
+      </w:r>
+    </w:p>
+    <w:p>
+      <w:pPr>
+        <w:pStyle w:val="Paragrafoelenco"/>
+        <w:numPr>
+          <w:ilvl w:val="0"/>
+          <w:numId w:val="8"/>
+        </w:numPr>
+      </w:pPr>
+      <w:r>
+        <w:t>Operazione</w:t>
+      </w:r>
+      <w:r>
+        <w:t>3</w:t>
+      </w:r>
+      <w:r>
+        <w:t xml:space="preserve"> :</w:t>
+      </w:r>
+      <w:r>
+        <w:tab/>
+        <w:t>18v/mese</w:t>
+      </w:r>
+    </w:p>
+    <w:p>
+      <w:pPr>
+        <w:pStyle w:val="Paragrafoelenco"/>
+        <w:numPr>
+          <w:ilvl w:val="0"/>
+          <w:numId w:val="8"/>
+        </w:numPr>
+      </w:pPr>
+      <w:r>
+        <w:t>Operazione</w:t>
+      </w:r>
+      <w:r>
+        <w:t>4</w:t>
+      </w:r>
+      <w:r>
+        <w:t xml:space="preserve"> :</w:t>
+      </w:r>
+      <w:r>
+        <w:tab/>
+        <w:t>90v/mese</w:t>
+      </w:r>
+    </w:p>
+    <w:p>
+      <w:pPr>
+        <w:ind w:left="360"/>
+      </w:pPr>
+      <w:r>
+        <w:t>Totale = 230 v/mese</w:t>
+      </w:r>
+    </w:p>
+    <w:p>
+      <w:r>
+        <w:t>Senza ridondanza :</w:t>
+      </w:r>
+    </w:p>
+    <w:p>
+      <w:pPr>
+        <w:pStyle w:val="Paragrafoelenco"/>
+        <w:numPr>
+          <w:ilvl w:val="0"/>
+          <w:numId w:val="8"/>
+        </w:numPr>
+      </w:pPr>
+      <w:r>
+        <w:t xml:space="preserve">Operazione1 : </w:t>
+      </w:r>
+      <w:r>
+        <w:tab/>
+        <w:t>112v/mese</w:t>
+      </w:r>
+    </w:p>
+    <w:p>
+      <w:pPr>
+        <w:pStyle w:val="Paragrafoelenco"/>
+        <w:numPr>
+          <w:ilvl w:val="0"/>
+          <w:numId w:val="8"/>
+        </w:numPr>
+      </w:pPr>
+      <w:r>
+        <w:t>Operazione2 :</w:t>
+      </w:r>
+      <w:r>
+        <w:tab/>
+        <w:t>10v/mese</w:t>
+      </w:r>
+    </w:p>
+    <w:p>
+      <w:pPr>
+        <w:pStyle w:val="Paragrafoelenco"/>
+        <w:numPr>
+          <w:ilvl w:val="0"/>
+          <w:numId w:val="8"/>
+        </w:numPr>
+      </w:pPr>
+      <w:r>
+        <w:t>Operazione3 :</w:t>
+      </w:r>
+      <w:r>
+        <w:tab/>
+      </w:r>
+      <w:r>
+        <w:t>6</w:t>
+      </w:r>
+      <w:r>
+        <w:t>v/mese</w:t>
+      </w:r>
+    </w:p>
+    <w:p>
+      <w:pPr>
+        <w:pStyle w:val="Paragrafoelenco"/>
+        <w:numPr>
+          <w:ilvl w:val="0"/>
+          <w:numId w:val="8"/>
+        </w:numPr>
+      </w:pPr>
+      <w:r>
+        <w:t>Operazione4 :</w:t>
+      </w:r>
+      <w:r>
+        <w:tab/>
+      </w:r>
+      <w:r>
+        <w:t xml:space="preserve">1.500.060/X </w:t>
+      </w:r>
+      <w:r>
+        <w:t>v/mese</w:t>
+      </w:r>
+    </w:p>
+    <w:p>
+      <w:pPr>
+        <w:ind w:left="360"/>
+      </w:pPr>
+      <w:r>
+        <w:t xml:space="preserve">Totale = </w:t>
+      </w:r>
+      <w:r>
+        <w:t>1.500.</w:t>
+      </w:r>
+      <w:r>
+        <w:t>188</w:t>
+      </w:r>
+      <w:r>
+        <w:t>/X</w:t>
+      </w:r>
+      <w:r>
+        <w:t xml:space="preserve"> v/mese</w:t>
+      </w:r>
+    </w:p>
+    <w:p/>
+    <w:p>
+      <w:r>
+        <w:t>Per valutare se conviene mantenere o togliere la ridondanza si risolve la disuguaglianza :</w:t>
+      </w:r>
+    </w:p>
+    <w:p>
+      <w:pPr>
+        <w:ind w:left="360"/>
+      </w:pPr>
+      <w:r>
+        <w:t xml:space="preserve">230 ≤ </w:t>
+      </w:r>
+      <w:r>
+        <w:t>1.500.188</w:t>
+      </w:r>
+      <w:r>
+        <w:t>/X</w:t>
+      </w:r>
+    </w:p>
+    <w:p>
+      <w:pPr>
+        <w:ind w:left="360"/>
+      </w:pPr>
+      <w:r>
+        <w:t xml:space="preserve">230 X </w:t>
+      </w:r>
+      <w:r>
+        <w:t xml:space="preserve">≤ </w:t>
+      </w:r>
+      <w:r>
+        <w:t>1.500.188</w:t>
+      </w:r>
+    </w:p>
+    <w:p>
+      <w:pPr>
+        <w:ind w:left="360"/>
+      </w:pPr>
+      <w:r>
+        <w:t xml:space="preserve">X ≤ </w:t>
+      </w:r>
+      <w:r>
+        <w:t>1.500.188</w:t>
+      </w:r>
+      <w:r>
+        <w:t xml:space="preserve"> * 230</w:t>
+      </w:r>
+    </w:p>
+    <w:p>
+      <w:pPr>
+        <w:ind w:left="360"/>
+      </w:pPr>
+    </w:p>
+    <w:p>
+      <w:r>
+        <w:t>Dato che X rappresenta il numero di settori nella location, che è di certo minore del secondo membro</w:t>
+      </w:r>
+      <w:r>
+        <w:t xml:space="preserve"> e quindi la disequazione è sempre verificata. </w:t>
+      </w:r>
+    </w:p>
+    <w:p>
+      <w:r>
+        <w:t>In definitiva conviene mantenere la ridondanza e quindi non si necessita di rimodellare lo schema ER.</w:t>
+      </w:r>
+    </w:p>
+    <w:p/>
+    <w:p/>
+    <w:p/>
+    <w:p/>
+    <w:p>
+      <w:pPr>
+        <w:rPr>
+          <w:b/>
+          <w:bCs/>
+          <w:color w:val="00948B" w:themeColor="accent1" w:themeShade="BF"/>
+        </w:rPr>
+      </w:pPr>
+      <w:r>
+        <w:rPr>
+          <w:b/>
+          <w:bCs/>
+          <w:color w:val="00948B" w:themeColor="accent1" w:themeShade="BF"/>
+        </w:rPr>
+        <w:lastRenderedPageBreak/>
+        <w:t>Ristrutturazione dello schema ER</w:t>
+      </w:r>
+    </w:p>
+    <w:p>
+      <w:pPr>
+        <w:rPr>
+          <w:b/>
+          <w:bCs/>
+          <w:color w:val="00948B" w:themeColor="accent1" w:themeShade="BF"/>
+        </w:rPr>
+      </w:pPr>
+    </w:p>
+    <w:p>
+      <w:pPr>
+        <w:rPr>
+          <w:b/>
+          <w:bCs/>
+          <w:color w:val="00948B" w:themeColor="accent1" w:themeShade="BF"/>
+        </w:rPr>
+      </w:pPr>
+      <w:r>
+        <w:rPr>
+          <w:noProof/>
+        </w:rPr>
+        <w:drawing>
+          <wp:inline distT="0" distB="0" distL="0" distR="0" wp14:anchorId="6371410D" wp14:editId="78CEF7A5">
+            <wp:extent cx="6594764" cy="3999674"/>
+            <wp:effectExtent l="0" t="0" r="0" b="1270"/>
+            <wp:docPr id="34" name="Immagine 34"/>
+            <wp:cNvGraphicFramePr>
+              <a:graphicFrameLocks xmlns:a="http://schemas.openxmlformats.org/drawingml/2006/main" noChangeAspect="1"/>
+            </wp:cNvGraphicFramePr>
+            <a:graphic xmlns:a="http://schemas.openxmlformats.org/drawingml/2006/main">
+              <a:graphicData uri="http://schemas.openxmlformats.org/drawingml/2006/picture">
+                <pic:pic xmlns:pic="http://schemas.openxmlformats.org/drawingml/2006/picture">
+                  <pic:nvPicPr>
+                    <pic:cNvPr id="1" name=""/>
+                    <pic:cNvPicPr/>
+                  </pic:nvPicPr>
+                  <pic:blipFill rotWithShape="1">
+                    <a:blip r:embed="rId20"/>
+                    <a:srcRect l="12474" t="22874" r="29308" b="9980"/>
+                    <a:stretch/>
+                  </pic:blipFill>
+                  <pic:spPr bwMode="auto">
+                    <a:xfrm>
+                      <a:off x="0" y="0"/>
+                      <a:ext cx="6602300" cy="4004245"/>
+                    </a:xfrm>
+                    <a:prstGeom prst="rect">
+                      <a:avLst/>
+                    </a:prstGeom>
+                    <a:ln>
+                      <a:noFill/>
+                    </a:ln>
+                    <a:extLst>
+                      <a:ext uri="{53640926-AAD7-44D8-BBD7-CCE9431645EC}">
+                        <a14:shadowObscured xmlns:a14="http://schemas.microsoft.com/office/drawing/2010/main"/>
+                      </a:ext>
+                    </a:extLst>
+                  </pic:spPr>
+                </pic:pic>
+              </a:graphicData>
+            </a:graphic>
+          </wp:inline>
+        </w:drawing>
+      </w:r>
+    </w:p>
     <w:sectPr>
       <w:footerReference w:type="default" r:id="rId21"/>
       <w:pgSz w:w="11906" w:h="16838"/>
@@ -11579,6 +13512,119 @@
     </w:lvl>
   </w:abstractNum>
   <w:abstractNum w:abstractNumId="2" w15:restartNumberingAfterBreak="0">
+    <w:nsid w:val="0C123973"/>
+    <w:multiLevelType w:val="hybridMultilevel"/>
+    <w:tmpl w:val="CE8E939C"/>
+    <w:lvl w:ilvl="0" w:tplc="DE2822D6">
+      <w:start w:val="5"/>
+      <w:numFmt w:val="bullet"/>
+      <w:lvlText w:val="-"/>
+      <w:lvlJc w:val="left"/>
+      <w:pPr>
+        <w:ind w:left="720" w:hanging="360"/>
+      </w:pPr>
+      <w:rPr>
+        <w:rFonts w:ascii="Century Gothic" w:eastAsiaTheme="minorEastAsia" w:hAnsi="Century Gothic" w:cstheme="minorBidi" w:hint="default"/>
+      </w:rPr>
+    </w:lvl>
+    <w:lvl w:ilvl="1" w:tplc="04100003" w:tentative="1">
+      <w:start w:val="1"/>
+      <w:numFmt w:val="bullet"/>
+      <w:lvlText w:val="o"/>
+      <w:lvlJc w:val="left"/>
+      <w:pPr>
+        <w:ind w:left="1440" w:hanging="360"/>
+      </w:pPr>
+      <w:rPr>
+        <w:rFonts w:ascii="Courier New" w:hAnsi="Courier New" w:cs="Courier New" w:hint="default"/>
+      </w:rPr>
+    </w:lvl>
+    <w:lvl w:ilvl="2" w:tplc="04100005" w:tentative="1">
+      <w:start w:val="1"/>
+      <w:numFmt w:val="bullet"/>
+      <w:lvlText w:val=""/>
+      <w:lvlJc w:val="left"/>
+      <w:pPr>
+        <w:ind w:left="2160" w:hanging="360"/>
+      </w:pPr>
+      <w:rPr>
+        <w:rFonts w:ascii="Wingdings" w:hAnsi="Wingdings" w:hint="default"/>
+      </w:rPr>
+    </w:lvl>
+    <w:lvl w:ilvl="3" w:tplc="04100001" w:tentative="1">
+      <w:start w:val="1"/>
+      <w:numFmt w:val="bullet"/>
+      <w:lvlText w:val=""/>
+      <w:lvlJc w:val="left"/>
+      <w:pPr>
+        <w:ind w:left="2880" w:hanging="360"/>
+      </w:pPr>
+      <w:rPr>
+        <w:rFonts w:ascii="Symbol" w:hAnsi="Symbol" w:hint="default"/>
+      </w:rPr>
+    </w:lvl>
+    <w:lvl w:ilvl="4" w:tplc="04100003" w:tentative="1">
+      <w:start w:val="1"/>
+      <w:numFmt w:val="bullet"/>
+      <w:lvlText w:val="o"/>
+      <w:lvlJc w:val="left"/>
+      <w:pPr>
+        <w:ind w:left="3600" w:hanging="360"/>
+      </w:pPr>
+      <w:rPr>
+        <w:rFonts w:ascii="Courier New" w:hAnsi="Courier New" w:cs="Courier New" w:hint="default"/>
+      </w:rPr>
+    </w:lvl>
+    <w:lvl w:ilvl="5" w:tplc="04100005" w:tentative="1">
+      <w:start w:val="1"/>
+      <w:numFmt w:val="bullet"/>
+      <w:lvlText w:val=""/>
+      <w:lvlJc w:val="left"/>
+      <w:pPr>
+        <w:ind w:left="4320" w:hanging="360"/>
+      </w:pPr>
+      <w:rPr>
+        <w:rFonts w:ascii="Wingdings" w:hAnsi="Wingdings" w:hint="default"/>
+      </w:rPr>
+    </w:lvl>
+    <w:lvl w:ilvl="6" w:tplc="04100001" w:tentative="1">
+      <w:start w:val="1"/>
+      <w:numFmt w:val="bullet"/>
+      <w:lvlText w:val=""/>
+      <w:lvlJc w:val="left"/>
+      <w:pPr>
+        <w:ind w:left="5040" w:hanging="360"/>
+      </w:pPr>
+      <w:rPr>
+        <w:rFonts w:ascii="Symbol" w:hAnsi="Symbol" w:hint="default"/>
+      </w:rPr>
+    </w:lvl>
+    <w:lvl w:ilvl="7" w:tplc="04100003" w:tentative="1">
+      <w:start w:val="1"/>
+      <w:numFmt w:val="bullet"/>
+      <w:lvlText w:val="o"/>
+      <w:lvlJc w:val="left"/>
+      <w:pPr>
+        <w:ind w:left="5760" w:hanging="360"/>
+      </w:pPr>
+      <w:rPr>
+        <w:rFonts w:ascii="Courier New" w:hAnsi="Courier New" w:cs="Courier New" w:hint="default"/>
+      </w:rPr>
+    </w:lvl>
+    <w:lvl w:ilvl="8" w:tplc="04100005" w:tentative="1">
+      <w:start w:val="1"/>
+      <w:numFmt w:val="bullet"/>
+      <w:lvlText w:val=""/>
+      <w:lvlJc w:val="left"/>
+      <w:pPr>
+        <w:ind w:left="6480" w:hanging="360"/>
+      </w:pPr>
+      <w:rPr>
+        <w:rFonts w:ascii="Wingdings" w:hAnsi="Wingdings" w:hint="default"/>
+      </w:rPr>
+    </w:lvl>
+  </w:abstractNum>
+  <w:abstractNum w:abstractNumId="3" w15:restartNumberingAfterBreak="0">
     <w:nsid w:val="3481773C"/>
     <w:multiLevelType w:val="hybridMultilevel"/>
     <w:tmpl w:val="F88A5034"/>
@@ -11691,7 +13737,120 @@
       </w:rPr>
     </w:lvl>
   </w:abstractNum>
-  <w:abstractNum w:abstractNumId="3" w15:restartNumberingAfterBreak="0">
+  <w:abstractNum w:abstractNumId="4" w15:restartNumberingAfterBreak="0">
+    <w:nsid w:val="36470E22"/>
+    <w:multiLevelType w:val="hybridMultilevel"/>
+    <w:tmpl w:val="D2E0762C"/>
+    <w:lvl w:ilvl="0" w:tplc="04100001">
+      <w:start w:val="1"/>
+      <w:numFmt w:val="bullet"/>
+      <w:lvlText w:val=""/>
+      <w:lvlJc w:val="left"/>
+      <w:pPr>
+        <w:ind w:left="720" w:hanging="360"/>
+      </w:pPr>
+      <w:rPr>
+        <w:rFonts w:ascii="Symbol" w:hAnsi="Symbol" w:hint="default"/>
+      </w:rPr>
+    </w:lvl>
+    <w:lvl w:ilvl="1" w:tplc="04100003" w:tentative="1">
+      <w:start w:val="1"/>
+      <w:numFmt w:val="bullet"/>
+      <w:lvlText w:val="o"/>
+      <w:lvlJc w:val="left"/>
+      <w:pPr>
+        <w:ind w:left="1440" w:hanging="360"/>
+      </w:pPr>
+      <w:rPr>
+        <w:rFonts w:ascii="Courier New" w:hAnsi="Courier New" w:cs="Courier New" w:hint="default"/>
+      </w:rPr>
+    </w:lvl>
+    <w:lvl w:ilvl="2" w:tplc="04100005" w:tentative="1">
+      <w:start w:val="1"/>
+      <w:numFmt w:val="bullet"/>
+      <w:lvlText w:val=""/>
+      <w:lvlJc w:val="left"/>
+      <w:pPr>
+        <w:ind w:left="2160" w:hanging="360"/>
+      </w:pPr>
+      <w:rPr>
+        <w:rFonts w:ascii="Wingdings" w:hAnsi="Wingdings" w:hint="default"/>
+      </w:rPr>
+    </w:lvl>
+    <w:lvl w:ilvl="3" w:tplc="04100001" w:tentative="1">
+      <w:start w:val="1"/>
+      <w:numFmt w:val="bullet"/>
+      <w:lvlText w:val=""/>
+      <w:lvlJc w:val="left"/>
+      <w:pPr>
+        <w:ind w:left="2880" w:hanging="360"/>
+      </w:pPr>
+      <w:rPr>
+        <w:rFonts w:ascii="Symbol" w:hAnsi="Symbol" w:hint="default"/>
+      </w:rPr>
+    </w:lvl>
+    <w:lvl w:ilvl="4" w:tplc="04100003" w:tentative="1">
+      <w:start w:val="1"/>
+      <w:numFmt w:val="bullet"/>
+      <w:lvlText w:val="o"/>
+      <w:lvlJc w:val="left"/>
+      <w:pPr>
+        <w:ind w:left="3600" w:hanging="360"/>
+      </w:pPr>
+      <w:rPr>
+        <w:rFonts w:ascii="Courier New" w:hAnsi="Courier New" w:cs="Courier New" w:hint="default"/>
+      </w:rPr>
+    </w:lvl>
+    <w:lvl w:ilvl="5" w:tplc="04100005" w:tentative="1">
+      <w:start w:val="1"/>
+      <w:numFmt w:val="bullet"/>
+      <w:lvlText w:val=""/>
+      <w:lvlJc w:val="left"/>
+      <w:pPr>
+        <w:ind w:left="4320" w:hanging="360"/>
+      </w:pPr>
+      <w:rPr>
+        <w:rFonts w:ascii="Wingdings" w:hAnsi="Wingdings" w:hint="default"/>
+      </w:rPr>
+    </w:lvl>
+    <w:lvl w:ilvl="6" w:tplc="04100001" w:tentative="1">
+      <w:start w:val="1"/>
+      <w:numFmt w:val="bullet"/>
+      <w:lvlText w:val=""/>
+      <w:lvlJc w:val="left"/>
+      <w:pPr>
+        <w:ind w:left="5040" w:hanging="360"/>
+      </w:pPr>
+      <w:rPr>
+        <w:rFonts w:ascii="Symbol" w:hAnsi="Symbol" w:hint="default"/>
+      </w:rPr>
+    </w:lvl>
+    <w:lvl w:ilvl="7" w:tplc="04100003" w:tentative="1">
+      <w:start w:val="1"/>
+      <w:numFmt w:val="bullet"/>
+      <w:lvlText w:val="o"/>
+      <w:lvlJc w:val="left"/>
+      <w:pPr>
+        <w:ind w:left="5760" w:hanging="360"/>
+      </w:pPr>
+      <w:rPr>
+        <w:rFonts w:ascii="Courier New" w:hAnsi="Courier New" w:cs="Courier New" w:hint="default"/>
+      </w:rPr>
+    </w:lvl>
+    <w:lvl w:ilvl="8" w:tplc="04100005" w:tentative="1">
+      <w:start w:val="1"/>
+      <w:numFmt w:val="bullet"/>
+      <w:lvlText w:val=""/>
+      <w:lvlJc w:val="left"/>
+      <w:pPr>
+        <w:ind w:left="6480" w:hanging="360"/>
+      </w:pPr>
+      <w:rPr>
+        <w:rFonts w:ascii="Wingdings" w:hAnsi="Wingdings" w:hint="default"/>
+      </w:rPr>
+    </w:lvl>
+  </w:abstractNum>
+  <w:abstractNum w:abstractNumId="5" w15:restartNumberingAfterBreak="0">
     <w:nsid w:val="434F6D5B"/>
     <w:multiLevelType w:val="hybridMultilevel"/>
     <w:tmpl w:val="F32C6288"/>
@@ -11804,7 +13963,7 @@
       </w:rPr>
     </w:lvl>
   </w:abstractNum>
-  <w:abstractNum w:abstractNumId="4" w15:restartNumberingAfterBreak="0">
+  <w:abstractNum w:abstractNumId="6" w15:restartNumberingAfterBreak="0">
     <w:nsid w:val="56C641F6"/>
     <w:multiLevelType w:val="hybridMultilevel"/>
     <w:tmpl w:val="DB760144"/>
@@ -11917,7 +14076,7 @@
       </w:rPr>
     </w:lvl>
   </w:abstractNum>
-  <w:abstractNum w:abstractNumId="5" w15:restartNumberingAfterBreak="0">
+  <w:abstractNum w:abstractNumId="7" w15:restartNumberingAfterBreak="0">
     <w:nsid w:val="59031F06"/>
     <w:multiLevelType w:val="hybridMultilevel"/>
     <w:tmpl w:val="6AAA66FE"/>
@@ -12029,7 +14188,7 @@
       </w:rPr>
     </w:lvl>
   </w:abstractNum>
-  <w:abstractNum w:abstractNumId="6" w15:restartNumberingAfterBreak="0">
+  <w:abstractNum w:abstractNumId="8" w15:restartNumberingAfterBreak="0">
     <w:nsid w:val="5EA9363F"/>
     <w:multiLevelType w:val="hybridMultilevel"/>
     <w:tmpl w:val="BB92524A"/>
@@ -12115,26 +14274,148 @@
       </w:pPr>
     </w:lvl>
   </w:abstractNum>
+  <w:abstractNum w:abstractNumId="9" w15:restartNumberingAfterBreak="0">
+    <w:nsid w:val="7CBF04DD"/>
+    <w:multiLevelType w:val="hybridMultilevel"/>
+    <w:tmpl w:val="C5C6D6C4"/>
+    <w:lvl w:ilvl="0" w:tplc="3C1A13D8">
+      <w:start w:val="5"/>
+      <w:numFmt w:val="bullet"/>
+      <w:lvlText w:val="-"/>
+      <w:lvlJc w:val="left"/>
+      <w:pPr>
+        <w:ind w:left="720" w:hanging="360"/>
+      </w:pPr>
+      <w:rPr>
+        <w:rFonts w:ascii="Century Gothic" w:eastAsiaTheme="minorEastAsia" w:hAnsi="Century Gothic" w:cstheme="minorBidi" w:hint="default"/>
+      </w:rPr>
+    </w:lvl>
+    <w:lvl w:ilvl="1" w:tplc="04100003" w:tentative="1">
+      <w:start w:val="1"/>
+      <w:numFmt w:val="bullet"/>
+      <w:lvlText w:val="o"/>
+      <w:lvlJc w:val="left"/>
+      <w:pPr>
+        <w:ind w:left="1440" w:hanging="360"/>
+      </w:pPr>
+      <w:rPr>
+        <w:rFonts w:ascii="Courier New" w:hAnsi="Courier New" w:cs="Courier New" w:hint="default"/>
+      </w:rPr>
+    </w:lvl>
+    <w:lvl w:ilvl="2" w:tplc="04100005" w:tentative="1">
+      <w:start w:val="1"/>
+      <w:numFmt w:val="bullet"/>
+      <w:lvlText w:val=""/>
+      <w:lvlJc w:val="left"/>
+      <w:pPr>
+        <w:ind w:left="2160" w:hanging="360"/>
+      </w:pPr>
+      <w:rPr>
+        <w:rFonts w:ascii="Wingdings" w:hAnsi="Wingdings" w:hint="default"/>
+      </w:rPr>
+    </w:lvl>
+    <w:lvl w:ilvl="3" w:tplc="04100001" w:tentative="1">
+      <w:start w:val="1"/>
+      <w:numFmt w:val="bullet"/>
+      <w:lvlText w:val=""/>
+      <w:lvlJc w:val="left"/>
+      <w:pPr>
+        <w:ind w:left="2880" w:hanging="360"/>
+      </w:pPr>
+      <w:rPr>
+        <w:rFonts w:ascii="Symbol" w:hAnsi="Symbol" w:hint="default"/>
+      </w:rPr>
+    </w:lvl>
+    <w:lvl w:ilvl="4" w:tplc="04100003" w:tentative="1">
+      <w:start w:val="1"/>
+      <w:numFmt w:val="bullet"/>
+      <w:lvlText w:val="o"/>
+      <w:lvlJc w:val="left"/>
+      <w:pPr>
+        <w:ind w:left="3600" w:hanging="360"/>
+      </w:pPr>
+      <w:rPr>
+        <w:rFonts w:ascii="Courier New" w:hAnsi="Courier New" w:cs="Courier New" w:hint="default"/>
+      </w:rPr>
+    </w:lvl>
+    <w:lvl w:ilvl="5" w:tplc="04100005" w:tentative="1">
+      <w:start w:val="1"/>
+      <w:numFmt w:val="bullet"/>
+      <w:lvlText w:val=""/>
+      <w:lvlJc w:val="left"/>
+      <w:pPr>
+        <w:ind w:left="4320" w:hanging="360"/>
+      </w:pPr>
+      <w:rPr>
+        <w:rFonts w:ascii="Wingdings" w:hAnsi="Wingdings" w:hint="default"/>
+      </w:rPr>
+    </w:lvl>
+    <w:lvl w:ilvl="6" w:tplc="04100001" w:tentative="1">
+      <w:start w:val="1"/>
+      <w:numFmt w:val="bullet"/>
+      <w:lvlText w:val=""/>
+      <w:lvlJc w:val="left"/>
+      <w:pPr>
+        <w:ind w:left="5040" w:hanging="360"/>
+      </w:pPr>
+      <w:rPr>
+        <w:rFonts w:ascii="Symbol" w:hAnsi="Symbol" w:hint="default"/>
+      </w:rPr>
+    </w:lvl>
+    <w:lvl w:ilvl="7" w:tplc="04100003" w:tentative="1">
+      <w:start w:val="1"/>
+      <w:numFmt w:val="bullet"/>
+      <w:lvlText w:val="o"/>
+      <w:lvlJc w:val="left"/>
+      <w:pPr>
+        <w:ind w:left="5760" w:hanging="360"/>
+      </w:pPr>
+      <w:rPr>
+        <w:rFonts w:ascii="Courier New" w:hAnsi="Courier New" w:cs="Courier New" w:hint="default"/>
+      </w:rPr>
+    </w:lvl>
+    <w:lvl w:ilvl="8" w:tplc="04100005" w:tentative="1">
+      <w:start w:val="1"/>
+      <w:numFmt w:val="bullet"/>
+      <w:lvlText w:val=""/>
+      <w:lvlJc w:val="left"/>
+      <w:pPr>
+        <w:ind w:left="6480" w:hanging="360"/>
+      </w:pPr>
+      <w:rPr>
+        <w:rFonts w:ascii="Wingdings" w:hAnsi="Wingdings" w:hint="default"/>
+      </w:rPr>
+    </w:lvl>
+  </w:abstractNum>
   <w:num w:numId="1" w16cid:durableId="1754543765">
-    <w:abstractNumId w:val="2"/>
+    <w:abstractNumId w:val="3"/>
   </w:num>
   <w:num w:numId="2" w16cid:durableId="1831363396">
     <w:abstractNumId w:val="0"/>
   </w:num>
   <w:num w:numId="3" w16cid:durableId="1173913365">
-    <w:abstractNumId w:val="4"/>
+    <w:abstractNumId w:val="6"/>
   </w:num>
   <w:num w:numId="4" w16cid:durableId="195198909">
-    <w:abstractNumId w:val="3"/>
+    <w:abstractNumId w:val="5"/>
   </w:num>
   <w:num w:numId="5" w16cid:durableId="1947426627">
-    <w:abstractNumId w:val="5"/>
+    <w:abstractNumId w:val="7"/>
   </w:num>
   <w:num w:numId="6" w16cid:durableId="61484708">
     <w:abstractNumId w:val="1"/>
   </w:num>
   <w:num w:numId="7" w16cid:durableId="417674909">
-    <w:abstractNumId w:val="6"/>
+    <w:abstractNumId w:val="8"/>
+  </w:num>
+  <w:num w:numId="8" w16cid:durableId="1328679070">
+    <w:abstractNumId w:val="4"/>
+  </w:num>
+  <w:num w:numId="9" w16cid:durableId="301735873">
+    <w:abstractNumId w:val="2"/>
+  </w:num>
+  <w:num w:numId="10" w16cid:durableId="1014455896">
+    <w:abstractNumId w:val="9"/>
   </w:num>
 </w:numbering>
 </file>
@@ -12537,7 +14818,7 @@
   <w:style w:type="paragraph" w:default="1" w:styleId="Normale">
     <w:name w:val="Normal"/>
     <w:qFormat/>
-    <w:rsid w:val="00962B8D"/>
+    <w:rsid w:val="0009128B"/>
   </w:style>
   <w:style w:type="paragraph" w:styleId="Titolo1">
     <w:name w:val="heading 1"/>

</xml_diff>